<commit_message>
updated writeup and modelfile gen notebook included
</commit_message>
<xml_diff>
--- a/GestureRecoginition-Write-Up.docx
+++ b/GestureRecoginition-Write-Up.docx
@@ -29,6 +29,15 @@
           <w:b/>
           <w:bCs/>
         </w:rPr>
+        <w:t xml:space="preserve">By </w:t>
+      </w:r>
+      <w:bookmarkStart w:id="0" w:name="_GoBack"/>
+      <w:bookmarkEnd w:id="0"/>
+      <w:r>
+        <w:rPr>
+          <w:b/>
+          <w:bCs/>
+        </w:rPr>
         <w:t>Prem Kumar Subudhi</w:t>
       </w:r>
     </w:p>
@@ -91,189 +100,52 @@
         <w:t xml:space="preserve">Increased the images from 5, 10 and 15 using random sampling from each image folders. </w:t>
       </w:r>
     </w:p>
-    <w:p/>
     <w:p>
       <w:pPr>
         <w:pStyle w:val="Heading1"/>
+        <w:numPr>
+          <w:ilvl w:val="0"/>
+          <w:numId w:val="5"/>
+        </w:numPr>
+        <w:rPr>
+          <w:sz w:val="22"/>
+          <w:szCs w:val="22"/>
+        </w:rPr>
       </w:pPr>
       <w:r>
-        <w:t>Data-Pre-processing:</w:t>
-      </w:r>
-    </w:p>
-    <w:p>
-      <w:r>
-        <w:tab/>
-        <w:t>The images resized.</w:t>
-      </w:r>
-    </w:p>
-    <w:p>
-      <w:r>
-        <w:tab/>
-        <w:t>Image normalized.</w:t>
-      </w:r>
-    </w:p>
-    <w:p>
-      <w:r>
-        <w:tab/>
-        <w:t>Data augmentation</w:t>
-      </w:r>
-    </w:p>
-    <w:p>
-      <w:r>
-        <w:tab/>
-        <w:t>Selected 16</w:t>
-      </w:r>
-      <w:r>
-        <w:t xml:space="preserve"> images out of 30 for the training</w:t>
-      </w:r>
-      <w:r>
-        <w:t xml:space="preserve"> for each </w:t>
-      </w:r>
-      <w:proofErr w:type="gramStart"/>
-      <w:r>
-        <w:t>folders</w:t>
-      </w:r>
-      <w:proofErr w:type="gramEnd"/>
-      <w:r>
-        <w:t>.</w:t>
-      </w:r>
-    </w:p>
-    <w:p>
-      <w:r>
-        <w:tab/>
-      </w:r>
-    </w:p>
-    <w:p>
-      <w:pPr>
-        <w:pStyle w:val="Heading1"/>
-      </w:pPr>
-      <w:r>
-        <w:t xml:space="preserve">Issues </w:t>
-      </w:r>
-      <w:r>
-        <w:t>encountered:</w:t>
-      </w:r>
-    </w:p>
-    <w:p>
-      <w:r>
-        <w:t xml:space="preserve">Issues encountered </w:t>
-      </w:r>
-      <w:proofErr w:type="gramStart"/>
-      <w:r>
-        <w:t xml:space="preserve">running </w:t>
-      </w:r>
-      <w:r>
-        <w:t xml:space="preserve"> Google</w:t>
-      </w:r>
-      <w:proofErr w:type="gramEnd"/>
-      <w:r>
-        <w:t xml:space="preserve"> </w:t>
-      </w:r>
-      <w:proofErr w:type="spellStart"/>
-      <w:r>
-        <w:t>Colab</w:t>
-      </w:r>
-      <w:proofErr w:type="spellEnd"/>
-      <w:r>
-        <w:t xml:space="preserve"> / Local</w:t>
-      </w:r>
-      <w:r>
-        <w:t>.</w:t>
-      </w:r>
-    </w:p>
-    <w:p>
-      <w:r>
-        <w:tab/>
-        <w:t>Executions were too slow.</w:t>
-      </w:r>
-    </w:p>
-    <w:p>
-      <w:r>
-        <w:tab/>
-        <w:t>Jarvis came into rescue:</w:t>
-      </w:r>
-    </w:p>
-    <w:p>
-      <w:r>
-        <w:tab/>
-      </w:r>
-      <w:r>
-        <w:tab/>
-        <w:t>The models run fine with few modification w.r.t to the environment.</w:t>
-      </w:r>
-    </w:p>
-    <w:p>
-      <w:pPr>
-        <w:ind w:left="720" w:firstLine="720"/>
-      </w:pPr>
-      <w:r>
-        <w:t>Some of issues encountered are:</w:t>
-      </w:r>
-      <w:r>
-        <w:tab/>
-      </w:r>
-    </w:p>
-    <w:p>
-      <w:pPr>
-        <w:ind w:left="1440" w:firstLine="720"/>
-      </w:pPr>
-      <w:r>
-        <w:t xml:space="preserve">OOM Error, No Space left issues, </w:t>
-      </w:r>
-      <w:r>
-        <w:t>other syntax issues.</w:t>
-      </w:r>
-    </w:p>
-    <w:p/>
-    <w:p>
-      <w:r>
-        <w:tab/>
-      </w:r>
-      <w:proofErr w:type="spellStart"/>
-      <w:r>
-        <w:t>Callback_list</w:t>
-      </w:r>
-      <w:proofErr w:type="spellEnd"/>
-      <w:r>
-        <w:t xml:space="preserve"> used are </w:t>
-      </w:r>
-      <w:proofErr w:type="spellStart"/>
-      <w:r>
-        <w:t>ModelCheckPoint</w:t>
-      </w:r>
-      <w:proofErr w:type="spellEnd"/>
-      <w:r>
-        <w:t xml:space="preserve"> and </w:t>
-      </w:r>
-      <w:proofErr w:type="spellStart"/>
-      <w:r>
-        <w:t>ReduceLROnPlateau</w:t>
-      </w:r>
-      <w:proofErr w:type="spellEnd"/>
-      <w:r>
-        <w:t xml:space="preserve"> with </w:t>
-      </w:r>
-      <w:proofErr w:type="spellStart"/>
-      <w:r>
-        <w:t>save_best_only</w:t>
-      </w:r>
-      <w:proofErr w:type="spellEnd"/>
-      <w:r>
-        <w:t>=True</w:t>
-      </w:r>
-    </w:p>
-    <w:p>
-      <w:r>
-        <w:lastRenderedPageBreak/>
-        <w:tab/>
-      </w:r>
-    </w:p>
-    <w:p>
-      <w:pPr>
-        <w:pStyle w:val="Heading1"/>
-      </w:pPr>
-      <w:r>
-        <w:t>Model Development:</w:t>
+        <w:rPr>
+          <w:sz w:val="22"/>
+          <w:szCs w:val="22"/>
+        </w:rPr>
+        <w:t>Model</w:t>
+      </w:r>
+      <w:r>
+        <w:rPr>
+          <w:sz w:val="22"/>
+          <w:szCs w:val="22"/>
+        </w:rPr>
+        <w:t>s</w:t>
+      </w:r>
+      <w:r>
+        <w:rPr>
+          <w:sz w:val="22"/>
+          <w:szCs w:val="22"/>
+        </w:rPr>
+        <w:t xml:space="preserve"> Develop</w:t>
+      </w:r>
+      <w:r>
+        <w:rPr>
+          <w:sz w:val="22"/>
+          <w:szCs w:val="22"/>
+        </w:rPr>
+        <w:t>ed</w:t>
+      </w:r>
+      <w:r>
+        <w:rPr>
+          <w:sz w:val="22"/>
+          <w:szCs w:val="22"/>
+        </w:rPr>
+        <w:t>:</w:t>
       </w:r>
     </w:p>
     <w:p>
@@ -301,14 +173,20 @@
         <w:rPr>
           <w:bCs/>
         </w:rPr>
-        <w:t>Maxpool3</w:t>
-      </w:r>
-      <w:proofErr w:type="gramStart"/>
+        <w:t>Maxpool3D</w:t>
+      </w:r>
       <w:r>
         <w:rPr>
           <w:bCs/>
         </w:rPr>
-        <w:t>D( stride</w:t>
+        <w:t xml:space="preserve"> </w:t>
+      </w:r>
+      <w:proofErr w:type="gramStart"/>
+      <w:r>
+        <w:rPr>
+          <w:bCs/>
+        </w:rPr>
+        <w:t>( stride</w:t>
       </w:r>
       <w:proofErr w:type="gramEnd"/>
       <w:r>
@@ -401,7 +279,7 @@
     </w:p>
     <w:p>
       <w:pPr>
-        <w:ind w:firstLine="720"/>
+        <w:pStyle w:val="ListParagraph"/>
       </w:pPr>
       <w:r>
         <w:t xml:space="preserve">Transfer learning with </w:t>
@@ -411,13 +289,206 @@
         <w:t>Mobilenet</w:t>
       </w:r>
       <w:proofErr w:type="spellEnd"/>
-      <w:r>
-        <w:tab/>
+    </w:p>
+    <w:p>
+      <w:pPr>
+        <w:pStyle w:val="ListParagraph"/>
+        <w:numPr>
+          <w:ilvl w:val="0"/>
+          <w:numId w:val="5"/>
+        </w:numPr>
+      </w:pPr>
+      <w:proofErr w:type="spellStart"/>
+      <w:r>
+        <w:t>Callback_list</w:t>
+      </w:r>
+      <w:proofErr w:type="spellEnd"/>
+      <w:r>
+        <w:t xml:space="preserve"> used are </w:t>
+      </w:r>
+      <w:proofErr w:type="spellStart"/>
+      <w:r>
+        <w:t>ModelCheckPoint</w:t>
+      </w:r>
+      <w:proofErr w:type="spellEnd"/>
+      <w:r>
+        <w:t xml:space="preserve"> and </w:t>
+      </w:r>
+      <w:proofErr w:type="spellStart"/>
+      <w:r>
+        <w:t>ReduceLROnPlateau</w:t>
+      </w:r>
+      <w:proofErr w:type="spellEnd"/>
+      <w:r>
+        <w:t xml:space="preserve"> with </w:t>
+      </w:r>
+      <w:proofErr w:type="spellStart"/>
+      <w:r>
+        <w:rPr>
+          <w:b/>
+          <w:bCs/>
+          <w:color w:val="00B050"/>
+        </w:rPr>
+        <w:t>save_best_only</w:t>
+      </w:r>
+      <w:proofErr w:type="spellEnd"/>
+      <w:r>
+        <w:rPr>
+          <w:b/>
+          <w:bCs/>
+          <w:color w:val="00B050"/>
+        </w:rPr>
+        <w:t>=True</w:t>
+      </w:r>
+      <w:r>
+        <w:rPr>
+          <w:b/>
+          <w:bCs/>
+          <w:color w:val="00B050"/>
+        </w:rPr>
+        <w:t xml:space="preserve"> </w:t>
+      </w:r>
+      <w:r>
+        <w:t>to save H5 models</w:t>
+      </w:r>
+      <w:r>
+        <w:t>.</w:t>
       </w:r>
     </w:p>
     <w:p/>
-    <w:p/>
-    <w:p/>
+    <w:p>
+      <w:pPr>
+        <w:pStyle w:val="Heading1"/>
+      </w:pPr>
+      <w:r>
+        <w:t>Data-Pre-processing:</w:t>
+      </w:r>
+    </w:p>
+    <w:p>
+      <w:r>
+        <w:tab/>
+        <w:t>The images resized.</w:t>
+      </w:r>
+    </w:p>
+    <w:p>
+      <w:r>
+        <w:tab/>
+        <w:t>Image normalized.</w:t>
+      </w:r>
+    </w:p>
+    <w:p>
+      <w:r>
+        <w:tab/>
+        <w:t>Data augmentation</w:t>
+      </w:r>
+    </w:p>
+    <w:p>
+      <w:r>
+        <w:lastRenderedPageBreak/>
+        <w:tab/>
+        <w:t>Selected 16</w:t>
+      </w:r>
+      <w:r>
+        <w:t xml:space="preserve"> images out of 30 for the training</w:t>
+      </w:r>
+      <w:r>
+        <w:t xml:space="preserve"> for each </w:t>
+      </w:r>
+      <w:r>
+        <w:t>folder</w:t>
+      </w:r>
+      <w:r>
+        <w:t>.</w:t>
+      </w:r>
+    </w:p>
+    <w:p>
+      <w:r>
+        <w:tab/>
+      </w:r>
+    </w:p>
+    <w:p>
+      <w:pPr>
+        <w:pStyle w:val="Heading1"/>
+      </w:pPr>
+      <w:r>
+        <w:t xml:space="preserve">Issues </w:t>
+      </w:r>
+      <w:r>
+        <w:t>encountered:</w:t>
+      </w:r>
+    </w:p>
+    <w:p>
+      <w:r>
+        <w:t xml:space="preserve">Issues encountered </w:t>
+      </w:r>
+      <w:r>
+        <w:t>running Google</w:t>
+      </w:r>
+      <w:r>
+        <w:t xml:space="preserve"> Colab / Local</w:t>
+      </w:r>
+      <w:r>
+        <w:t>.</w:t>
+      </w:r>
+    </w:p>
+    <w:p>
+      <w:r>
+        <w:tab/>
+        <w:t>Executions were too slow</w:t>
+      </w:r>
+      <w:r>
+        <w:t xml:space="preserve"> in local and Google Colab</w:t>
+      </w:r>
+      <w:r>
+        <w:t>.</w:t>
+      </w:r>
+    </w:p>
+    <w:p>
+      <w:r>
+        <w:tab/>
+        <w:t>Jarvis came into rescue:</w:t>
+      </w:r>
+    </w:p>
+    <w:p>
+      <w:r>
+        <w:tab/>
+      </w:r>
+      <w:r>
+        <w:tab/>
+        <w:t>The models run fine with few modification w.r.t to the environment.</w:t>
+      </w:r>
+    </w:p>
+    <w:p>
+      <w:pPr>
+        <w:ind w:left="720" w:firstLine="720"/>
+      </w:pPr>
+      <w:r>
+        <w:t>Some of issues encountered are:</w:t>
+      </w:r>
+      <w:r>
+        <w:tab/>
+      </w:r>
+    </w:p>
+    <w:p>
+      <w:pPr>
+        <w:ind w:left="1440" w:firstLine="720"/>
+        <w:rPr>
+          <w:color w:val="FF0000"/>
+        </w:rPr>
+      </w:pPr>
+      <w:r>
+        <w:rPr>
+          <w:color w:val="FF0000"/>
+        </w:rPr>
+        <w:t xml:space="preserve">OOM Error, No Space left issues, </w:t>
+      </w:r>
+      <w:r>
+        <w:rPr>
+          <w:color w:val="FF0000"/>
+        </w:rPr>
+        <w:t>other syntax issues.</w:t>
+      </w:r>
+    </w:p>
     <w:p>
       <w:pPr>
         <w:pStyle w:val="Heading1"/>
@@ -451,14 +522,12 @@
                 <w:b/>
               </w:rPr>
             </w:pPr>
-            <w:proofErr w:type="spellStart"/>
             <w:r>
               <w:rPr>
                 <w:b/>
               </w:rPr>
               <w:t>Exp</w:t>
             </w:r>
-            <w:proofErr w:type="spellEnd"/>
             <w:r>
               <w:rPr>
                 <w:b/>
@@ -1040,7 +1109,6 @@
               <w:rPr>
                 <w:bCs/>
               </w:rPr>
-              <w:lastRenderedPageBreak/>
               <w:t xml:space="preserve">Total </w:t>
             </w:r>
             <w:proofErr w:type="spellStart"/>
@@ -1135,7 +1203,6 @@
               <w:rPr>
                 <w:bCs/>
               </w:rPr>
-              <w:lastRenderedPageBreak/>
               <w:t>categorical_accuracy</w:t>
             </w:r>
             <w:proofErr w:type="spellEnd"/>
@@ -1246,7 +1313,6 @@
               <w:rPr>
                 <w:b/>
               </w:rPr>
-              <w:lastRenderedPageBreak/>
               <w:t>3</w:t>
             </w:r>
           </w:p>
@@ -1373,6 +1439,7 @@
               <w:rPr>
                 <w:bCs/>
               </w:rPr>
+              <w:lastRenderedPageBreak/>
               <w:t>img_idx</w:t>
             </w:r>
             <w:proofErr w:type="spellEnd"/>
@@ -1486,6 +1553,7 @@
               <w:rPr>
                 <w:bCs/>
               </w:rPr>
+              <w:lastRenderedPageBreak/>
               <w:t>categorical_accuracy</w:t>
             </w:r>
             <w:proofErr w:type="spellEnd"/>
@@ -2011,13 +2079,23 @@
                 <w:szCs w:val="21"/>
               </w:rPr>
             </w:pPr>
-            <w:r>
-              <w:rPr>
-                <w:color w:val="000000"/>
-                <w:sz w:val="21"/>
-                <w:szCs w:val="21"/>
-              </w:rPr>
-              <w:t>categorical_accuracy: 0.</w:t>
+            <w:proofErr w:type="spellStart"/>
+            <w:r>
+              <w:rPr>
+                <w:color w:val="000000"/>
+                <w:sz w:val="21"/>
+                <w:szCs w:val="21"/>
+              </w:rPr>
+              <w:t>categorical_accuracy</w:t>
+            </w:r>
+            <w:proofErr w:type="spellEnd"/>
+            <w:r>
+              <w:rPr>
+                <w:color w:val="000000"/>
+                <w:sz w:val="21"/>
+                <w:szCs w:val="21"/>
+              </w:rPr>
+              <w:t>: 0.</w:t>
             </w:r>
             <w:r>
               <w:rPr>
@@ -2340,10 +2418,269 @@
                 <w:sz w:val="21"/>
                 <w:szCs w:val="21"/>
               </w:rPr>
+              <w:t xml:space="preserve"> batch_normalization_8 (</w:t>
+            </w:r>
+            <w:proofErr w:type="spellStart"/>
+            <w:proofErr w:type="gramStart"/>
+            <w:r>
+              <w:rPr>
+                <w:color w:val="000000"/>
+                <w:sz w:val="21"/>
+                <w:szCs w:val="21"/>
+              </w:rPr>
+              <w:t>Batc</w:t>
+            </w:r>
+            <w:proofErr w:type="spellEnd"/>
+            <w:r>
+              <w:rPr>
+                <w:color w:val="000000"/>
+                <w:sz w:val="21"/>
+                <w:szCs w:val="21"/>
+              </w:rPr>
+              <w:t xml:space="preserve">  (</w:t>
+            </w:r>
+            <w:proofErr w:type="gramEnd"/>
+            <w:r>
+              <w:rPr>
+                <w:color w:val="000000"/>
+                <w:sz w:val="21"/>
+                <w:szCs w:val="21"/>
+              </w:rPr>
+              <w:t xml:space="preserve">None, 18, 100, 100, 64)  256      </w:t>
+            </w:r>
+          </w:p>
+          <w:p>
+            <w:pPr>
+              <w:pStyle w:val="HTMLPreformatted"/>
+              <w:shd w:val="clear" w:color="auto" w:fill="FFFFFF"/>
+              <w:wordWrap w:val="0"/>
+              <w:textAlignment w:val="baseline"/>
+              <w:rPr>
+                <w:color w:val="000000"/>
+                <w:sz w:val="21"/>
+                <w:szCs w:val="21"/>
+              </w:rPr>
+            </w:pPr>
+            <w:r>
+              <w:rPr>
+                <w:color w:val="000000"/>
+                <w:sz w:val="21"/>
+                <w:szCs w:val="21"/>
+              </w:rPr>
+              <w:t xml:space="preserve"> </w:t>
+            </w:r>
+            <w:proofErr w:type="spellStart"/>
+            <w:r>
+              <w:rPr>
+                <w:color w:val="000000"/>
+                <w:sz w:val="21"/>
+                <w:szCs w:val="21"/>
+              </w:rPr>
+              <w:t>hNormalization</w:t>
+            </w:r>
+            <w:proofErr w:type="spellEnd"/>
+            <w:r>
+              <w:rPr>
+                <w:color w:val="000000"/>
+                <w:sz w:val="21"/>
+                <w:szCs w:val="21"/>
+              </w:rPr>
+              <w:t xml:space="preserve">)                                                 </w:t>
+            </w:r>
+          </w:p>
+          <w:p>
+            <w:pPr>
+              <w:pStyle w:val="HTMLPreformatted"/>
+              <w:shd w:val="clear" w:color="auto" w:fill="FFFFFF"/>
+              <w:wordWrap w:val="0"/>
+              <w:textAlignment w:val="baseline"/>
+              <w:rPr>
+                <w:color w:val="000000"/>
+                <w:sz w:val="21"/>
+                <w:szCs w:val="21"/>
+              </w:rPr>
+            </w:pPr>
+            <w:r>
+              <w:rPr>
+                <w:color w:val="000000"/>
+                <w:sz w:val="21"/>
+                <w:szCs w:val="21"/>
+              </w:rPr>
+              <w:t xml:space="preserve">                                                                 </w:t>
+            </w:r>
+          </w:p>
+          <w:p>
+            <w:pPr>
+              <w:pStyle w:val="HTMLPreformatted"/>
+              <w:shd w:val="clear" w:color="auto" w:fill="FFFFFF"/>
+              <w:wordWrap w:val="0"/>
+              <w:textAlignment w:val="baseline"/>
+              <w:rPr>
+                <w:color w:val="000000"/>
+                <w:sz w:val="21"/>
+                <w:szCs w:val="21"/>
+              </w:rPr>
+            </w:pPr>
+            <w:r>
+              <w:rPr>
+                <w:color w:val="000000"/>
+                <w:sz w:val="21"/>
+                <w:szCs w:val="21"/>
+              </w:rPr>
+              <w:t xml:space="preserve"> activation_8 (</w:t>
+            </w:r>
+            <w:proofErr w:type="gramStart"/>
+            <w:r>
+              <w:rPr>
+                <w:color w:val="000000"/>
+                <w:sz w:val="21"/>
+                <w:szCs w:val="21"/>
+              </w:rPr>
+              <w:t xml:space="preserve">Activation)   </w:t>
+            </w:r>
+            <w:proofErr w:type="gramEnd"/>
+            <w:r>
+              <w:rPr>
+                <w:color w:val="000000"/>
+                <w:sz w:val="21"/>
+                <w:szCs w:val="21"/>
+              </w:rPr>
+              <w:t xml:space="preserve">(None, 18, 100, 100, 64)  0         </w:t>
+            </w:r>
+          </w:p>
+          <w:p>
+            <w:pPr>
+              <w:pStyle w:val="HTMLPreformatted"/>
+              <w:shd w:val="clear" w:color="auto" w:fill="FFFFFF"/>
+              <w:wordWrap w:val="0"/>
+              <w:textAlignment w:val="baseline"/>
+              <w:rPr>
+                <w:color w:val="000000"/>
+                <w:sz w:val="21"/>
+                <w:szCs w:val="21"/>
+              </w:rPr>
+            </w:pPr>
+            <w:r>
+              <w:rPr>
+                <w:color w:val="000000"/>
+                <w:sz w:val="21"/>
+                <w:szCs w:val="21"/>
+              </w:rPr>
+              <w:t xml:space="preserve">                                                                 </w:t>
+            </w:r>
+          </w:p>
+          <w:p>
+            <w:pPr>
+              <w:pStyle w:val="HTMLPreformatted"/>
+              <w:shd w:val="clear" w:color="auto" w:fill="FFFFFF"/>
+              <w:wordWrap w:val="0"/>
+              <w:textAlignment w:val="baseline"/>
+              <w:rPr>
+                <w:color w:val="000000"/>
+                <w:sz w:val="21"/>
+                <w:szCs w:val="21"/>
+              </w:rPr>
+            </w:pPr>
+            <w:r>
+              <w:rPr>
+                <w:color w:val="000000"/>
+                <w:sz w:val="21"/>
+                <w:szCs w:val="21"/>
+              </w:rPr>
+              <w:t xml:space="preserve"> max_pooling3d_8 (</w:t>
+            </w:r>
+            <w:proofErr w:type="spellStart"/>
+            <w:proofErr w:type="gramStart"/>
+            <w:r>
+              <w:rPr>
+                <w:color w:val="000000"/>
+                <w:sz w:val="21"/>
+                <w:szCs w:val="21"/>
+              </w:rPr>
+              <w:t>MaxPooling</w:t>
+            </w:r>
+            <w:proofErr w:type="spellEnd"/>
+            <w:r>
+              <w:rPr>
+                <w:color w:val="000000"/>
+                <w:sz w:val="21"/>
+                <w:szCs w:val="21"/>
+              </w:rPr>
+              <w:t xml:space="preserve">  (</w:t>
+            </w:r>
+            <w:proofErr w:type="gramEnd"/>
+            <w:r>
+              <w:rPr>
+                <w:color w:val="000000"/>
+                <w:sz w:val="21"/>
+                <w:szCs w:val="21"/>
+              </w:rPr>
+              <w:t xml:space="preserve">None, 9, 50, 50, 64)    0         </w:t>
+            </w:r>
+          </w:p>
+          <w:p>
+            <w:pPr>
+              <w:pStyle w:val="HTMLPreformatted"/>
+              <w:shd w:val="clear" w:color="auto" w:fill="FFFFFF"/>
+              <w:wordWrap w:val="0"/>
+              <w:textAlignment w:val="baseline"/>
+              <w:rPr>
+                <w:color w:val="000000"/>
+                <w:sz w:val="21"/>
+                <w:szCs w:val="21"/>
+              </w:rPr>
+            </w:pPr>
+            <w:r>
+              <w:rPr>
+                <w:color w:val="000000"/>
+                <w:sz w:val="21"/>
+                <w:szCs w:val="21"/>
+              </w:rPr>
               <w:lastRenderedPageBreak/>
-              <w:t xml:space="preserve"> batch_normalization_8 (</w:t>
-            </w:r>
-            <w:proofErr w:type="spellStart"/>
+              <w:t xml:space="preserve"> 3D)                                                             </w:t>
+            </w:r>
+          </w:p>
+          <w:p>
+            <w:pPr>
+              <w:pStyle w:val="HTMLPreformatted"/>
+              <w:shd w:val="clear" w:color="auto" w:fill="FFFFFF"/>
+              <w:wordWrap w:val="0"/>
+              <w:textAlignment w:val="baseline"/>
+              <w:rPr>
+                <w:color w:val="000000"/>
+                <w:sz w:val="21"/>
+                <w:szCs w:val="21"/>
+              </w:rPr>
+            </w:pPr>
+            <w:r>
+              <w:rPr>
+                <w:color w:val="000000"/>
+                <w:sz w:val="21"/>
+                <w:szCs w:val="21"/>
+              </w:rPr>
+              <w:t xml:space="preserve">                                                                 </w:t>
+            </w:r>
+          </w:p>
+          <w:p>
+            <w:pPr>
+              <w:pStyle w:val="HTMLPreformatted"/>
+              <w:shd w:val="clear" w:color="auto" w:fill="FFFFFF"/>
+              <w:wordWrap w:val="0"/>
+              <w:textAlignment w:val="baseline"/>
+              <w:rPr>
+                <w:color w:val="000000"/>
+                <w:sz w:val="21"/>
+                <w:szCs w:val="21"/>
+              </w:rPr>
+            </w:pPr>
+            <w:r>
+              <w:rPr>
+                <w:color w:val="000000"/>
+                <w:sz w:val="21"/>
+                <w:szCs w:val="21"/>
+              </w:rPr>
+              <w:t xml:space="preserve"> conv3d_9 (Conv3D)        </w:t>
+            </w:r>
             <w:proofErr w:type="gramStart"/>
             <w:r>
               <w:rPr>
@@ -2351,6 +2688,67 @@
                 <w:sz w:val="21"/>
                 <w:szCs w:val="21"/>
               </w:rPr>
+              <w:t xml:space="preserve">   (</w:t>
+            </w:r>
+            <w:proofErr w:type="gramEnd"/>
+            <w:r>
+              <w:rPr>
+                <w:color w:val="000000"/>
+                <w:sz w:val="21"/>
+                <w:szCs w:val="21"/>
+              </w:rPr>
+              <w:t xml:space="preserve">None, 9, 50, 50, 128)    221312    </w:t>
+            </w:r>
+          </w:p>
+          <w:p>
+            <w:pPr>
+              <w:pStyle w:val="HTMLPreformatted"/>
+              <w:shd w:val="clear" w:color="auto" w:fill="FFFFFF"/>
+              <w:wordWrap w:val="0"/>
+              <w:textAlignment w:val="baseline"/>
+              <w:rPr>
+                <w:color w:val="000000"/>
+                <w:sz w:val="21"/>
+                <w:szCs w:val="21"/>
+              </w:rPr>
+            </w:pPr>
+            <w:r>
+              <w:rPr>
+                <w:color w:val="000000"/>
+                <w:sz w:val="21"/>
+                <w:szCs w:val="21"/>
+              </w:rPr>
+              <w:t xml:space="preserve">                                                                 </w:t>
+            </w:r>
+          </w:p>
+          <w:p>
+            <w:pPr>
+              <w:pStyle w:val="HTMLPreformatted"/>
+              <w:shd w:val="clear" w:color="auto" w:fill="FFFFFF"/>
+              <w:wordWrap w:val="0"/>
+              <w:textAlignment w:val="baseline"/>
+              <w:rPr>
+                <w:color w:val="000000"/>
+                <w:sz w:val="21"/>
+                <w:szCs w:val="21"/>
+              </w:rPr>
+            </w:pPr>
+            <w:r>
+              <w:rPr>
+                <w:color w:val="000000"/>
+                <w:sz w:val="21"/>
+                <w:szCs w:val="21"/>
+              </w:rPr>
+              <w:t xml:space="preserve"> batch_normalization_9 (</w:t>
+            </w:r>
+            <w:proofErr w:type="spellStart"/>
+            <w:proofErr w:type="gramStart"/>
+            <w:r>
+              <w:rPr>
+                <w:color w:val="000000"/>
+                <w:sz w:val="21"/>
+                <w:szCs w:val="21"/>
+              </w:rPr>
               <w:t>Batc</w:t>
             </w:r>
             <w:proofErr w:type="spellEnd"/>
@@ -2369,7 +2767,7 @@
                 <w:sz w:val="21"/>
                 <w:szCs w:val="21"/>
               </w:rPr>
-              <w:t xml:space="preserve">None, 18, 100, 100, 64)  256      </w:t>
+              <w:t xml:space="preserve">None, 9, 50, 50, 128)   512       </w:t>
             </w:r>
           </w:p>
           <w:p>
@@ -2450,7 +2848,7 @@
                 <w:sz w:val="21"/>
                 <w:szCs w:val="21"/>
               </w:rPr>
-              <w:t xml:space="preserve"> activation_8 (</w:t>
+              <w:t xml:space="preserve"> activation_9 (</w:t>
             </w:r>
             <w:proofErr w:type="gramStart"/>
             <w:r>
@@ -2468,7 +2866,7 @@
                 <w:sz w:val="21"/>
                 <w:szCs w:val="21"/>
               </w:rPr>
-              <w:t xml:space="preserve">(None, 18, 100, 100, 64)  0         </w:t>
+              <w:t xml:space="preserve">(None, 9, 50, 50, 128)    0         </w:t>
             </w:r>
           </w:p>
           <w:p>
@@ -2510,7 +2908,7 @@
                 <w:sz w:val="21"/>
                 <w:szCs w:val="21"/>
               </w:rPr>
-              <w:t xml:space="preserve"> max_pooling3d_8 (</w:t>
+              <w:t xml:space="preserve"> max_pooling3d_9 (</w:t>
             </w:r>
             <w:proofErr w:type="spellStart"/>
             <w:proofErr w:type="gramStart"/>
@@ -2538,7 +2936,7 @@
                 <w:sz w:val="21"/>
                 <w:szCs w:val="21"/>
               </w:rPr>
-              <w:t xml:space="preserve">None, 9, 50, 50, 64)    0         </w:t>
+              <w:t xml:space="preserve">None, 4, 25, 25, 128)   0         </w:t>
             </w:r>
           </w:p>
           <w:p>
@@ -2601,7 +2999,7 @@
                 <w:sz w:val="21"/>
                 <w:szCs w:val="21"/>
               </w:rPr>
-              <w:t xml:space="preserve"> conv3d_9 (Conv3D)        </w:t>
+              <w:t xml:space="preserve"> conv3d_10 (Conv3D)       </w:t>
             </w:r>
             <w:proofErr w:type="gramStart"/>
             <w:r>
@@ -2619,7 +3017,7 @@
                 <w:sz w:val="21"/>
                 <w:szCs w:val="21"/>
               </w:rPr>
-              <w:t xml:space="preserve">None, 9, 50, 50, 128)    221312    </w:t>
+              <w:t xml:space="preserve">None, 4, 25, 25, 256)    884992    </w:t>
             </w:r>
           </w:p>
           <w:p>
@@ -2661,9 +3059,8 @@
                 <w:sz w:val="21"/>
                 <w:szCs w:val="21"/>
               </w:rPr>
-              <w:t xml:space="preserve"> batch_normalization_9 (</w:t>
-            </w:r>
-            <w:proofErr w:type="spellStart"/>
+              <w:t xml:space="preserve"> batch_normalization_10 (</w:t>
+            </w:r>
             <w:proofErr w:type="gramStart"/>
             <w:r>
               <w:rPr>
@@ -2671,7 +3068,167 @@
                 <w:sz w:val="21"/>
                 <w:szCs w:val="21"/>
               </w:rPr>
-              <w:t>Batc</w:t>
+              <w:t>Bat  (</w:t>
+            </w:r>
+            <w:proofErr w:type="gramEnd"/>
+            <w:r>
+              <w:rPr>
+                <w:color w:val="000000"/>
+                <w:sz w:val="21"/>
+                <w:szCs w:val="21"/>
+              </w:rPr>
+              <w:t xml:space="preserve">None, 4, 25, 25, 256)   1024      </w:t>
+            </w:r>
+          </w:p>
+          <w:p>
+            <w:pPr>
+              <w:pStyle w:val="HTMLPreformatted"/>
+              <w:shd w:val="clear" w:color="auto" w:fill="FFFFFF"/>
+              <w:wordWrap w:val="0"/>
+              <w:textAlignment w:val="baseline"/>
+              <w:rPr>
+                <w:color w:val="000000"/>
+                <w:sz w:val="21"/>
+                <w:szCs w:val="21"/>
+              </w:rPr>
+            </w:pPr>
+            <w:r>
+              <w:rPr>
+                <w:color w:val="000000"/>
+                <w:sz w:val="21"/>
+                <w:szCs w:val="21"/>
+              </w:rPr>
+              <w:t xml:space="preserve"> </w:t>
+            </w:r>
+            <w:proofErr w:type="spellStart"/>
+            <w:r>
+              <w:rPr>
+                <w:color w:val="000000"/>
+                <w:sz w:val="21"/>
+                <w:szCs w:val="21"/>
+              </w:rPr>
+              <w:t>chNormalization</w:t>
+            </w:r>
+            <w:proofErr w:type="spellEnd"/>
+            <w:r>
+              <w:rPr>
+                <w:color w:val="000000"/>
+                <w:sz w:val="21"/>
+                <w:szCs w:val="21"/>
+              </w:rPr>
+              <w:t xml:space="preserve">)                                                </w:t>
+            </w:r>
+          </w:p>
+          <w:p>
+            <w:pPr>
+              <w:pStyle w:val="HTMLPreformatted"/>
+              <w:shd w:val="clear" w:color="auto" w:fill="FFFFFF"/>
+              <w:wordWrap w:val="0"/>
+              <w:textAlignment w:val="baseline"/>
+              <w:rPr>
+                <w:color w:val="000000"/>
+                <w:sz w:val="21"/>
+                <w:szCs w:val="21"/>
+              </w:rPr>
+            </w:pPr>
+            <w:r>
+              <w:rPr>
+                <w:color w:val="000000"/>
+                <w:sz w:val="21"/>
+                <w:szCs w:val="21"/>
+              </w:rPr>
+              <w:t xml:space="preserve">                                                                 </w:t>
+            </w:r>
+          </w:p>
+          <w:p>
+            <w:pPr>
+              <w:pStyle w:val="HTMLPreformatted"/>
+              <w:shd w:val="clear" w:color="auto" w:fill="FFFFFF"/>
+              <w:wordWrap w:val="0"/>
+              <w:textAlignment w:val="baseline"/>
+              <w:rPr>
+                <w:color w:val="000000"/>
+                <w:sz w:val="21"/>
+                <w:szCs w:val="21"/>
+              </w:rPr>
+            </w:pPr>
+            <w:r>
+              <w:rPr>
+                <w:color w:val="000000"/>
+                <w:sz w:val="21"/>
+                <w:szCs w:val="21"/>
+              </w:rPr>
+              <w:t xml:space="preserve"> activation_10 (</w:t>
+            </w:r>
+            <w:proofErr w:type="gramStart"/>
+            <w:r>
+              <w:rPr>
+                <w:color w:val="000000"/>
+                <w:sz w:val="21"/>
+                <w:szCs w:val="21"/>
+              </w:rPr>
+              <w:t>Activation)  (</w:t>
+            </w:r>
+            <w:proofErr w:type="gramEnd"/>
+            <w:r>
+              <w:rPr>
+                <w:color w:val="000000"/>
+                <w:sz w:val="21"/>
+                <w:szCs w:val="21"/>
+              </w:rPr>
+              <w:t xml:space="preserve">None, 4, 25, 25, 256)    0         </w:t>
+            </w:r>
+          </w:p>
+          <w:p>
+            <w:pPr>
+              <w:pStyle w:val="HTMLPreformatted"/>
+              <w:shd w:val="clear" w:color="auto" w:fill="FFFFFF"/>
+              <w:wordWrap w:val="0"/>
+              <w:textAlignment w:val="baseline"/>
+              <w:rPr>
+                <w:color w:val="000000"/>
+                <w:sz w:val="21"/>
+                <w:szCs w:val="21"/>
+              </w:rPr>
+            </w:pPr>
+            <w:r>
+              <w:rPr>
+                <w:color w:val="000000"/>
+                <w:sz w:val="21"/>
+                <w:szCs w:val="21"/>
+              </w:rPr>
+              <w:t xml:space="preserve">                                                                 </w:t>
+            </w:r>
+          </w:p>
+          <w:p>
+            <w:pPr>
+              <w:pStyle w:val="HTMLPreformatted"/>
+              <w:shd w:val="clear" w:color="auto" w:fill="FFFFFF"/>
+              <w:wordWrap w:val="0"/>
+              <w:textAlignment w:val="baseline"/>
+              <w:rPr>
+                <w:color w:val="000000"/>
+                <w:sz w:val="21"/>
+                <w:szCs w:val="21"/>
+              </w:rPr>
+            </w:pPr>
+            <w:r>
+              <w:rPr>
+                <w:color w:val="000000"/>
+                <w:sz w:val="21"/>
+                <w:szCs w:val="21"/>
+              </w:rPr>
+              <w:t xml:space="preserve"> max_pooling3d_10 (</w:t>
+            </w:r>
+            <w:proofErr w:type="spellStart"/>
+            <w:proofErr w:type="gramStart"/>
+            <w:r>
+              <w:rPr>
+                <w:color w:val="000000"/>
+                <w:sz w:val="21"/>
+                <w:szCs w:val="21"/>
+              </w:rPr>
+              <w:t>MaxPoolin</w:t>
             </w:r>
             <w:proofErr w:type="spellEnd"/>
             <w:r>
@@ -2689,7 +3246,148 @@
                 <w:sz w:val="21"/>
                 <w:szCs w:val="21"/>
               </w:rPr>
-              <w:t xml:space="preserve">None, 9, 50, 50, 128)   512       </w:t>
+              <w:t xml:space="preserve">None, 2, 12, 12, 256)   0         </w:t>
+            </w:r>
+          </w:p>
+          <w:p>
+            <w:pPr>
+              <w:pStyle w:val="HTMLPreformatted"/>
+              <w:shd w:val="clear" w:color="auto" w:fill="FFFFFF"/>
+              <w:wordWrap w:val="0"/>
+              <w:textAlignment w:val="baseline"/>
+              <w:rPr>
+                <w:color w:val="000000"/>
+                <w:sz w:val="21"/>
+                <w:szCs w:val="21"/>
+              </w:rPr>
+            </w:pPr>
+            <w:r>
+              <w:rPr>
+                <w:color w:val="000000"/>
+                <w:sz w:val="21"/>
+                <w:szCs w:val="21"/>
+              </w:rPr>
+              <w:t xml:space="preserve"> g3D)                                                            </w:t>
+            </w:r>
+          </w:p>
+          <w:p>
+            <w:pPr>
+              <w:pStyle w:val="HTMLPreformatted"/>
+              <w:shd w:val="clear" w:color="auto" w:fill="FFFFFF"/>
+              <w:wordWrap w:val="0"/>
+              <w:textAlignment w:val="baseline"/>
+              <w:rPr>
+                <w:color w:val="000000"/>
+                <w:sz w:val="21"/>
+                <w:szCs w:val="21"/>
+              </w:rPr>
+            </w:pPr>
+            <w:r>
+              <w:rPr>
+                <w:color w:val="000000"/>
+                <w:sz w:val="21"/>
+                <w:szCs w:val="21"/>
+              </w:rPr>
+              <w:t xml:space="preserve">                                                                 </w:t>
+            </w:r>
+          </w:p>
+          <w:p>
+            <w:pPr>
+              <w:pStyle w:val="HTMLPreformatted"/>
+              <w:shd w:val="clear" w:color="auto" w:fill="FFFFFF"/>
+              <w:wordWrap w:val="0"/>
+              <w:textAlignment w:val="baseline"/>
+              <w:rPr>
+                <w:color w:val="000000"/>
+                <w:sz w:val="21"/>
+                <w:szCs w:val="21"/>
+              </w:rPr>
+            </w:pPr>
+            <w:r>
+              <w:rPr>
+                <w:color w:val="000000"/>
+                <w:sz w:val="21"/>
+                <w:szCs w:val="21"/>
+              </w:rPr>
+              <w:t xml:space="preserve"> conv3d_11 (Conv3D)       </w:t>
+            </w:r>
+            <w:proofErr w:type="gramStart"/>
+            <w:r>
+              <w:rPr>
+                <w:color w:val="000000"/>
+                <w:sz w:val="21"/>
+                <w:szCs w:val="21"/>
+              </w:rPr>
+              <w:t xml:space="preserve">   (</w:t>
+            </w:r>
+            <w:proofErr w:type="gramEnd"/>
+            <w:r>
+              <w:rPr>
+                <w:color w:val="000000"/>
+                <w:sz w:val="21"/>
+                <w:szCs w:val="21"/>
+              </w:rPr>
+              <w:t xml:space="preserve">None, 2, 12, 12, 256)    1769728   </w:t>
+            </w:r>
+          </w:p>
+          <w:p>
+            <w:pPr>
+              <w:pStyle w:val="HTMLPreformatted"/>
+              <w:shd w:val="clear" w:color="auto" w:fill="FFFFFF"/>
+              <w:wordWrap w:val="0"/>
+              <w:textAlignment w:val="baseline"/>
+              <w:rPr>
+                <w:color w:val="000000"/>
+                <w:sz w:val="21"/>
+                <w:szCs w:val="21"/>
+              </w:rPr>
+            </w:pPr>
+            <w:r>
+              <w:rPr>
+                <w:color w:val="000000"/>
+                <w:sz w:val="21"/>
+                <w:szCs w:val="21"/>
+              </w:rPr>
+              <w:t xml:space="preserve">                                                                 </w:t>
+            </w:r>
+          </w:p>
+          <w:p>
+            <w:pPr>
+              <w:pStyle w:val="HTMLPreformatted"/>
+              <w:shd w:val="clear" w:color="auto" w:fill="FFFFFF"/>
+              <w:wordWrap w:val="0"/>
+              <w:textAlignment w:val="baseline"/>
+              <w:rPr>
+                <w:color w:val="000000"/>
+                <w:sz w:val="21"/>
+                <w:szCs w:val="21"/>
+              </w:rPr>
+            </w:pPr>
+            <w:r>
+              <w:rPr>
+                <w:color w:val="000000"/>
+                <w:sz w:val="21"/>
+                <w:szCs w:val="21"/>
+              </w:rPr>
+              <w:t xml:space="preserve"> batch_normalization_11 (</w:t>
+            </w:r>
+            <w:proofErr w:type="gramStart"/>
+            <w:r>
+              <w:rPr>
+                <w:color w:val="000000"/>
+                <w:sz w:val="21"/>
+                <w:szCs w:val="21"/>
+              </w:rPr>
+              <w:t>Bat  (</w:t>
+            </w:r>
+            <w:proofErr w:type="gramEnd"/>
+            <w:r>
+              <w:rPr>
+                <w:color w:val="000000"/>
+                <w:sz w:val="21"/>
+                <w:szCs w:val="21"/>
+              </w:rPr>
+              <w:t xml:space="preserve">None, 2, 12, 12, 256)   1024      </w:t>
             </w:r>
           </w:p>
           <w:p>
@@ -2719,16 +3417,16 @@
                 <w:sz w:val="21"/>
                 <w:szCs w:val="21"/>
               </w:rPr>
-              <w:t>hNormalization</w:t>
-            </w:r>
-            <w:proofErr w:type="spellEnd"/>
-            <w:r>
-              <w:rPr>
-                <w:color w:val="000000"/>
-                <w:sz w:val="21"/>
-                <w:szCs w:val="21"/>
-              </w:rPr>
-              <w:t xml:space="preserve">)                                                 </w:t>
+              <w:t>chNormalization</w:t>
+            </w:r>
+            <w:proofErr w:type="spellEnd"/>
+            <w:r>
+              <w:rPr>
+                <w:color w:val="000000"/>
+                <w:sz w:val="21"/>
+                <w:szCs w:val="21"/>
+              </w:rPr>
+              <w:t xml:space="preserve">)                                                </w:t>
             </w:r>
           </w:p>
           <w:p>
@@ -2770,7 +3468,7 @@
                 <w:sz w:val="21"/>
                 <w:szCs w:val="21"/>
               </w:rPr>
-              <w:t xml:space="preserve"> activation_9 (</w:t>
+              <w:t xml:space="preserve"> activation_11 (</w:t>
             </w:r>
             <w:proofErr w:type="gramStart"/>
             <w:r>
@@ -2779,7 +3477,7 @@
                 <w:sz w:val="21"/>
                 <w:szCs w:val="21"/>
               </w:rPr>
-              <w:t xml:space="preserve">Activation)   </w:t>
+              <w:t>Activation)  (</w:t>
             </w:r>
             <w:proofErr w:type="gramEnd"/>
             <w:r>
@@ -2788,7 +3486,7 @@
                 <w:sz w:val="21"/>
                 <w:szCs w:val="21"/>
               </w:rPr>
-              <w:t xml:space="preserve">(None, 9, 50, 50, 128)    0         </w:t>
+              <w:t xml:space="preserve">None, 2, 12, 12, 256)    0         </w:t>
             </w:r>
           </w:p>
           <w:p>
@@ -2830,7 +3528,7 @@
                 <w:sz w:val="21"/>
                 <w:szCs w:val="21"/>
               </w:rPr>
-              <w:t xml:space="preserve"> max_pooling3d_9 (</w:t>
+              <w:t xml:space="preserve"> max_pooling3d_11 (</w:t>
             </w:r>
             <w:proofErr w:type="spellStart"/>
             <w:proofErr w:type="gramStart"/>
@@ -2840,7 +3538,7 @@
                 <w:sz w:val="21"/>
                 <w:szCs w:val="21"/>
               </w:rPr>
-              <w:t>MaxPooling</w:t>
+              <w:t>MaxPoolin</w:t>
             </w:r>
             <w:proofErr w:type="spellEnd"/>
             <w:r>
@@ -2858,28 +3556,28 @@
                 <w:sz w:val="21"/>
                 <w:szCs w:val="21"/>
               </w:rPr>
-              <w:t xml:space="preserve">None, 4, 25, 25, 128)   0         </w:t>
-            </w:r>
-          </w:p>
-          <w:p>
-            <w:pPr>
-              <w:pStyle w:val="HTMLPreformatted"/>
-              <w:shd w:val="clear" w:color="auto" w:fill="FFFFFF"/>
-              <w:wordWrap w:val="0"/>
-              <w:textAlignment w:val="baseline"/>
-              <w:rPr>
-                <w:color w:val="000000"/>
-                <w:sz w:val="21"/>
-                <w:szCs w:val="21"/>
-              </w:rPr>
-            </w:pPr>
-            <w:r>
-              <w:rPr>
-                <w:color w:val="000000"/>
-                <w:sz w:val="21"/>
-                <w:szCs w:val="21"/>
-              </w:rPr>
-              <w:t xml:space="preserve"> 3D)                                                             </w:t>
+              <w:t xml:space="preserve">None, 1, 6, 6, 256)     0         </w:t>
+            </w:r>
+          </w:p>
+          <w:p>
+            <w:pPr>
+              <w:pStyle w:val="HTMLPreformatted"/>
+              <w:shd w:val="clear" w:color="auto" w:fill="FFFFFF"/>
+              <w:wordWrap w:val="0"/>
+              <w:textAlignment w:val="baseline"/>
+              <w:rPr>
+                <w:color w:val="000000"/>
+                <w:sz w:val="21"/>
+                <w:szCs w:val="21"/>
+              </w:rPr>
+            </w:pPr>
+            <w:r>
+              <w:rPr>
+                <w:color w:val="000000"/>
+                <w:sz w:val="21"/>
+                <w:szCs w:val="21"/>
+              </w:rPr>
+              <w:t xml:space="preserve"> g3D)                                                            </w:t>
             </w:r>
           </w:p>
           <w:p>
@@ -2921,627 +3619,7 @@
                 <w:sz w:val="21"/>
                 <w:szCs w:val="21"/>
               </w:rPr>
-              <w:t xml:space="preserve"> conv3d_10 (Conv3D)       </w:t>
-            </w:r>
-            <w:proofErr w:type="gramStart"/>
-            <w:r>
-              <w:rPr>
-                <w:color w:val="000000"/>
-                <w:sz w:val="21"/>
-                <w:szCs w:val="21"/>
-              </w:rPr>
-              <w:t xml:space="preserve">   (</w:t>
-            </w:r>
-            <w:proofErr w:type="gramEnd"/>
-            <w:r>
-              <w:rPr>
-                <w:color w:val="000000"/>
-                <w:sz w:val="21"/>
-                <w:szCs w:val="21"/>
-              </w:rPr>
-              <w:t xml:space="preserve">None, 4, 25, 25, 256)    884992    </w:t>
-            </w:r>
-          </w:p>
-          <w:p>
-            <w:pPr>
-              <w:pStyle w:val="HTMLPreformatted"/>
-              <w:shd w:val="clear" w:color="auto" w:fill="FFFFFF"/>
-              <w:wordWrap w:val="0"/>
-              <w:textAlignment w:val="baseline"/>
-              <w:rPr>
-                <w:color w:val="000000"/>
-                <w:sz w:val="21"/>
-                <w:szCs w:val="21"/>
-              </w:rPr>
-            </w:pPr>
-            <w:r>
-              <w:rPr>
-                <w:color w:val="000000"/>
-                <w:sz w:val="21"/>
-                <w:szCs w:val="21"/>
-              </w:rPr>
-              <w:t xml:space="preserve">                                                                 </w:t>
-            </w:r>
-          </w:p>
-          <w:p>
-            <w:pPr>
-              <w:pStyle w:val="HTMLPreformatted"/>
-              <w:shd w:val="clear" w:color="auto" w:fill="FFFFFF"/>
-              <w:wordWrap w:val="0"/>
-              <w:textAlignment w:val="baseline"/>
-              <w:rPr>
-                <w:color w:val="000000"/>
-                <w:sz w:val="21"/>
-                <w:szCs w:val="21"/>
-              </w:rPr>
-            </w:pPr>
-            <w:r>
-              <w:rPr>
-                <w:color w:val="000000"/>
-                <w:sz w:val="21"/>
-                <w:szCs w:val="21"/>
-              </w:rPr>
-              <w:t xml:space="preserve"> batch_normalization_10 (</w:t>
-            </w:r>
-            <w:proofErr w:type="gramStart"/>
-            <w:r>
-              <w:rPr>
-                <w:color w:val="000000"/>
-                <w:sz w:val="21"/>
-                <w:szCs w:val="21"/>
-              </w:rPr>
-              <w:t>Bat  (</w:t>
-            </w:r>
-            <w:proofErr w:type="gramEnd"/>
-            <w:r>
-              <w:rPr>
-                <w:color w:val="000000"/>
-                <w:sz w:val="21"/>
-                <w:szCs w:val="21"/>
-              </w:rPr>
-              <w:t xml:space="preserve">None, 4, 25, 25, 256)   1024      </w:t>
-            </w:r>
-          </w:p>
-          <w:p>
-            <w:pPr>
-              <w:pStyle w:val="HTMLPreformatted"/>
-              <w:shd w:val="clear" w:color="auto" w:fill="FFFFFF"/>
-              <w:wordWrap w:val="0"/>
-              <w:textAlignment w:val="baseline"/>
-              <w:rPr>
-                <w:color w:val="000000"/>
-                <w:sz w:val="21"/>
-                <w:szCs w:val="21"/>
-              </w:rPr>
-            </w:pPr>
-            <w:r>
-              <w:rPr>
-                <w:color w:val="000000"/>
-                <w:sz w:val="21"/>
-                <w:szCs w:val="21"/>
-              </w:rPr>
-              <w:t xml:space="preserve"> </w:t>
-            </w:r>
-            <w:proofErr w:type="spellStart"/>
-            <w:r>
-              <w:rPr>
-                <w:color w:val="000000"/>
-                <w:sz w:val="21"/>
-                <w:szCs w:val="21"/>
-              </w:rPr>
-              <w:t>chNormalization</w:t>
-            </w:r>
-            <w:proofErr w:type="spellEnd"/>
-            <w:r>
-              <w:rPr>
-                <w:color w:val="000000"/>
-                <w:sz w:val="21"/>
-                <w:szCs w:val="21"/>
-              </w:rPr>
-              <w:t xml:space="preserve">)                                                </w:t>
-            </w:r>
-          </w:p>
-          <w:p>
-            <w:pPr>
-              <w:pStyle w:val="HTMLPreformatted"/>
-              <w:shd w:val="clear" w:color="auto" w:fill="FFFFFF"/>
-              <w:wordWrap w:val="0"/>
-              <w:textAlignment w:val="baseline"/>
-              <w:rPr>
-                <w:color w:val="000000"/>
-                <w:sz w:val="21"/>
-                <w:szCs w:val="21"/>
-              </w:rPr>
-            </w:pPr>
-            <w:r>
-              <w:rPr>
-                <w:color w:val="000000"/>
-                <w:sz w:val="21"/>
-                <w:szCs w:val="21"/>
-              </w:rPr>
-              <w:t xml:space="preserve">                                                                 </w:t>
-            </w:r>
-          </w:p>
-          <w:p>
-            <w:pPr>
-              <w:pStyle w:val="HTMLPreformatted"/>
-              <w:shd w:val="clear" w:color="auto" w:fill="FFFFFF"/>
-              <w:wordWrap w:val="0"/>
-              <w:textAlignment w:val="baseline"/>
-              <w:rPr>
-                <w:color w:val="000000"/>
-                <w:sz w:val="21"/>
-                <w:szCs w:val="21"/>
-              </w:rPr>
-            </w:pPr>
-            <w:r>
-              <w:rPr>
-                <w:color w:val="000000"/>
-                <w:sz w:val="21"/>
-                <w:szCs w:val="21"/>
-              </w:rPr>
-              <w:t xml:space="preserve"> activation_10 (</w:t>
-            </w:r>
-            <w:proofErr w:type="gramStart"/>
-            <w:r>
-              <w:rPr>
-                <w:color w:val="000000"/>
-                <w:sz w:val="21"/>
-                <w:szCs w:val="21"/>
-              </w:rPr>
-              <w:t>Activation)  (</w:t>
-            </w:r>
-            <w:proofErr w:type="gramEnd"/>
-            <w:r>
-              <w:rPr>
-                <w:color w:val="000000"/>
-                <w:sz w:val="21"/>
-                <w:szCs w:val="21"/>
-              </w:rPr>
-              <w:t xml:space="preserve">None, 4, 25, 25, 256)    0         </w:t>
-            </w:r>
-          </w:p>
-          <w:p>
-            <w:pPr>
-              <w:pStyle w:val="HTMLPreformatted"/>
-              <w:shd w:val="clear" w:color="auto" w:fill="FFFFFF"/>
-              <w:wordWrap w:val="0"/>
-              <w:textAlignment w:val="baseline"/>
-              <w:rPr>
-                <w:color w:val="000000"/>
-                <w:sz w:val="21"/>
-                <w:szCs w:val="21"/>
-              </w:rPr>
-            </w:pPr>
-            <w:r>
-              <w:rPr>
-                <w:color w:val="000000"/>
-                <w:sz w:val="21"/>
-                <w:szCs w:val="21"/>
-              </w:rPr>
-              <w:t xml:space="preserve">                                                                 </w:t>
-            </w:r>
-          </w:p>
-          <w:p>
-            <w:pPr>
-              <w:pStyle w:val="HTMLPreformatted"/>
-              <w:shd w:val="clear" w:color="auto" w:fill="FFFFFF"/>
-              <w:wordWrap w:val="0"/>
-              <w:textAlignment w:val="baseline"/>
-              <w:rPr>
-                <w:color w:val="000000"/>
-                <w:sz w:val="21"/>
-                <w:szCs w:val="21"/>
-              </w:rPr>
-            </w:pPr>
-            <w:r>
-              <w:rPr>
-                <w:color w:val="000000"/>
-                <w:sz w:val="21"/>
-                <w:szCs w:val="21"/>
-              </w:rPr>
-              <w:t xml:space="preserve"> max_pooling3d_10 (</w:t>
-            </w:r>
-            <w:proofErr w:type="spellStart"/>
-            <w:proofErr w:type="gramStart"/>
-            <w:r>
-              <w:rPr>
-                <w:color w:val="000000"/>
-                <w:sz w:val="21"/>
-                <w:szCs w:val="21"/>
-              </w:rPr>
-              <w:t>MaxPoolin</w:t>
-            </w:r>
-            <w:proofErr w:type="spellEnd"/>
-            <w:r>
-              <w:rPr>
-                <w:color w:val="000000"/>
-                <w:sz w:val="21"/>
-                <w:szCs w:val="21"/>
-              </w:rPr>
-              <w:t xml:space="preserve">  (</w:t>
-            </w:r>
-            <w:proofErr w:type="gramEnd"/>
-            <w:r>
-              <w:rPr>
-                <w:color w:val="000000"/>
-                <w:sz w:val="21"/>
-                <w:szCs w:val="21"/>
-              </w:rPr>
-              <w:t xml:space="preserve">None, 2, 12, 12, 256)   0         </w:t>
-            </w:r>
-          </w:p>
-          <w:p>
-            <w:pPr>
-              <w:pStyle w:val="HTMLPreformatted"/>
-              <w:shd w:val="clear" w:color="auto" w:fill="FFFFFF"/>
-              <w:wordWrap w:val="0"/>
-              <w:textAlignment w:val="baseline"/>
-              <w:rPr>
-                <w:color w:val="000000"/>
-                <w:sz w:val="21"/>
-                <w:szCs w:val="21"/>
-              </w:rPr>
-            </w:pPr>
-            <w:r>
-              <w:rPr>
-                <w:color w:val="000000"/>
-                <w:sz w:val="21"/>
-                <w:szCs w:val="21"/>
-              </w:rPr>
-              <w:t xml:space="preserve"> g3D)                                                            </w:t>
-            </w:r>
-          </w:p>
-          <w:p>
-            <w:pPr>
-              <w:pStyle w:val="HTMLPreformatted"/>
-              <w:shd w:val="clear" w:color="auto" w:fill="FFFFFF"/>
-              <w:wordWrap w:val="0"/>
-              <w:textAlignment w:val="baseline"/>
-              <w:rPr>
-                <w:color w:val="000000"/>
-                <w:sz w:val="21"/>
-                <w:szCs w:val="21"/>
-              </w:rPr>
-            </w:pPr>
-            <w:r>
-              <w:rPr>
-                <w:color w:val="000000"/>
-                <w:sz w:val="21"/>
-                <w:szCs w:val="21"/>
-              </w:rPr>
-              <w:t xml:space="preserve">                                                                 </w:t>
-            </w:r>
-          </w:p>
-          <w:p>
-            <w:pPr>
-              <w:pStyle w:val="HTMLPreformatted"/>
-              <w:shd w:val="clear" w:color="auto" w:fill="FFFFFF"/>
-              <w:wordWrap w:val="0"/>
-              <w:textAlignment w:val="baseline"/>
-              <w:rPr>
-                <w:color w:val="000000"/>
-                <w:sz w:val="21"/>
-                <w:szCs w:val="21"/>
-              </w:rPr>
-            </w:pPr>
-            <w:r>
-              <w:rPr>
-                <w:color w:val="000000"/>
-                <w:sz w:val="21"/>
-                <w:szCs w:val="21"/>
-              </w:rPr>
-              <w:t xml:space="preserve"> conv3d_11 (Conv3D)       </w:t>
-            </w:r>
-            <w:proofErr w:type="gramStart"/>
-            <w:r>
-              <w:rPr>
-                <w:color w:val="000000"/>
-                <w:sz w:val="21"/>
-                <w:szCs w:val="21"/>
-              </w:rPr>
-              <w:t xml:space="preserve">   (</w:t>
-            </w:r>
-            <w:proofErr w:type="gramEnd"/>
-            <w:r>
-              <w:rPr>
-                <w:color w:val="000000"/>
-                <w:sz w:val="21"/>
-                <w:szCs w:val="21"/>
-              </w:rPr>
-              <w:t xml:space="preserve">None, 2, 12, 12, 256)    1769728   </w:t>
-            </w:r>
-          </w:p>
-          <w:p>
-            <w:pPr>
-              <w:pStyle w:val="HTMLPreformatted"/>
-              <w:shd w:val="clear" w:color="auto" w:fill="FFFFFF"/>
-              <w:wordWrap w:val="0"/>
-              <w:textAlignment w:val="baseline"/>
-              <w:rPr>
-                <w:color w:val="000000"/>
-                <w:sz w:val="21"/>
-                <w:szCs w:val="21"/>
-              </w:rPr>
-            </w:pPr>
-            <w:r>
-              <w:rPr>
-                <w:color w:val="000000"/>
-                <w:sz w:val="21"/>
-                <w:szCs w:val="21"/>
-              </w:rPr>
-              <w:t xml:space="preserve">                                                                 </w:t>
-            </w:r>
-          </w:p>
-          <w:p>
-            <w:pPr>
-              <w:pStyle w:val="HTMLPreformatted"/>
-              <w:shd w:val="clear" w:color="auto" w:fill="FFFFFF"/>
-              <w:wordWrap w:val="0"/>
-              <w:textAlignment w:val="baseline"/>
-              <w:rPr>
-                <w:color w:val="000000"/>
-                <w:sz w:val="21"/>
-                <w:szCs w:val="21"/>
-              </w:rPr>
-            </w:pPr>
-            <w:r>
-              <w:rPr>
-                <w:color w:val="000000"/>
-                <w:sz w:val="21"/>
-                <w:szCs w:val="21"/>
-              </w:rPr>
-              <w:t xml:space="preserve"> batch_normalization_11 (</w:t>
-            </w:r>
-            <w:proofErr w:type="gramStart"/>
-            <w:r>
-              <w:rPr>
-                <w:color w:val="000000"/>
-                <w:sz w:val="21"/>
-                <w:szCs w:val="21"/>
-              </w:rPr>
-              <w:t>Bat  (</w:t>
-            </w:r>
-            <w:proofErr w:type="gramEnd"/>
-            <w:r>
-              <w:rPr>
-                <w:color w:val="000000"/>
-                <w:sz w:val="21"/>
-                <w:szCs w:val="21"/>
-              </w:rPr>
-              <w:t xml:space="preserve">None, 2, 12, 12, 256)   1024      </w:t>
-            </w:r>
-          </w:p>
-          <w:p>
-            <w:pPr>
-              <w:pStyle w:val="HTMLPreformatted"/>
-              <w:shd w:val="clear" w:color="auto" w:fill="FFFFFF"/>
-              <w:wordWrap w:val="0"/>
-              <w:textAlignment w:val="baseline"/>
-              <w:rPr>
-                <w:color w:val="000000"/>
-                <w:sz w:val="21"/>
-                <w:szCs w:val="21"/>
-              </w:rPr>
-            </w:pPr>
-            <w:r>
-              <w:rPr>
-                <w:color w:val="000000"/>
-                <w:sz w:val="21"/>
-                <w:szCs w:val="21"/>
-              </w:rPr>
-              <w:t xml:space="preserve"> </w:t>
-            </w:r>
-            <w:proofErr w:type="spellStart"/>
-            <w:r>
-              <w:rPr>
-                <w:color w:val="000000"/>
-                <w:sz w:val="21"/>
-                <w:szCs w:val="21"/>
-              </w:rPr>
-              <w:t>chNormalization</w:t>
-            </w:r>
-            <w:proofErr w:type="spellEnd"/>
-            <w:r>
-              <w:rPr>
-                <w:color w:val="000000"/>
-                <w:sz w:val="21"/>
-                <w:szCs w:val="21"/>
-              </w:rPr>
-              <w:t xml:space="preserve">)                                                </w:t>
-            </w:r>
-          </w:p>
-          <w:p>
-            <w:pPr>
-              <w:pStyle w:val="HTMLPreformatted"/>
-              <w:shd w:val="clear" w:color="auto" w:fill="FFFFFF"/>
-              <w:wordWrap w:val="0"/>
-              <w:textAlignment w:val="baseline"/>
-              <w:rPr>
-                <w:color w:val="000000"/>
-                <w:sz w:val="21"/>
-                <w:szCs w:val="21"/>
-              </w:rPr>
-            </w:pPr>
-            <w:r>
-              <w:rPr>
-                <w:color w:val="000000"/>
-                <w:sz w:val="21"/>
-                <w:szCs w:val="21"/>
-              </w:rPr>
               <w:lastRenderedPageBreak/>
-              <w:t xml:space="preserve">                                                                 </w:t>
-            </w:r>
-          </w:p>
-          <w:p>
-            <w:pPr>
-              <w:pStyle w:val="HTMLPreformatted"/>
-              <w:shd w:val="clear" w:color="auto" w:fill="FFFFFF"/>
-              <w:wordWrap w:val="0"/>
-              <w:textAlignment w:val="baseline"/>
-              <w:rPr>
-                <w:color w:val="000000"/>
-                <w:sz w:val="21"/>
-                <w:szCs w:val="21"/>
-              </w:rPr>
-            </w:pPr>
-            <w:r>
-              <w:rPr>
-                <w:color w:val="000000"/>
-                <w:sz w:val="21"/>
-                <w:szCs w:val="21"/>
-              </w:rPr>
-              <w:t xml:space="preserve"> activation_11 (</w:t>
-            </w:r>
-            <w:proofErr w:type="gramStart"/>
-            <w:r>
-              <w:rPr>
-                <w:color w:val="000000"/>
-                <w:sz w:val="21"/>
-                <w:szCs w:val="21"/>
-              </w:rPr>
-              <w:t>Activation)  (</w:t>
-            </w:r>
-            <w:proofErr w:type="gramEnd"/>
-            <w:r>
-              <w:rPr>
-                <w:color w:val="000000"/>
-                <w:sz w:val="21"/>
-                <w:szCs w:val="21"/>
-              </w:rPr>
-              <w:t xml:space="preserve">None, 2, 12, 12, 256)    0         </w:t>
-            </w:r>
-          </w:p>
-          <w:p>
-            <w:pPr>
-              <w:pStyle w:val="HTMLPreformatted"/>
-              <w:shd w:val="clear" w:color="auto" w:fill="FFFFFF"/>
-              <w:wordWrap w:val="0"/>
-              <w:textAlignment w:val="baseline"/>
-              <w:rPr>
-                <w:color w:val="000000"/>
-                <w:sz w:val="21"/>
-                <w:szCs w:val="21"/>
-              </w:rPr>
-            </w:pPr>
-            <w:r>
-              <w:rPr>
-                <w:color w:val="000000"/>
-                <w:sz w:val="21"/>
-                <w:szCs w:val="21"/>
-              </w:rPr>
-              <w:t xml:space="preserve">                                                                 </w:t>
-            </w:r>
-          </w:p>
-          <w:p>
-            <w:pPr>
-              <w:pStyle w:val="HTMLPreformatted"/>
-              <w:shd w:val="clear" w:color="auto" w:fill="FFFFFF"/>
-              <w:wordWrap w:val="0"/>
-              <w:textAlignment w:val="baseline"/>
-              <w:rPr>
-                <w:color w:val="000000"/>
-                <w:sz w:val="21"/>
-                <w:szCs w:val="21"/>
-              </w:rPr>
-            </w:pPr>
-            <w:r>
-              <w:rPr>
-                <w:color w:val="000000"/>
-                <w:sz w:val="21"/>
-                <w:szCs w:val="21"/>
-              </w:rPr>
-              <w:t xml:space="preserve"> max_pooling3d_11 (</w:t>
-            </w:r>
-            <w:proofErr w:type="spellStart"/>
-            <w:proofErr w:type="gramStart"/>
-            <w:r>
-              <w:rPr>
-                <w:color w:val="000000"/>
-                <w:sz w:val="21"/>
-                <w:szCs w:val="21"/>
-              </w:rPr>
-              <w:t>MaxPoolin</w:t>
-            </w:r>
-            <w:proofErr w:type="spellEnd"/>
-            <w:r>
-              <w:rPr>
-                <w:color w:val="000000"/>
-                <w:sz w:val="21"/>
-                <w:szCs w:val="21"/>
-              </w:rPr>
-              <w:t xml:space="preserve">  (</w:t>
-            </w:r>
-            <w:proofErr w:type="gramEnd"/>
-            <w:r>
-              <w:rPr>
-                <w:color w:val="000000"/>
-                <w:sz w:val="21"/>
-                <w:szCs w:val="21"/>
-              </w:rPr>
-              <w:t xml:space="preserve">None, 1, 6, 6, 256)     0         </w:t>
-            </w:r>
-          </w:p>
-          <w:p>
-            <w:pPr>
-              <w:pStyle w:val="HTMLPreformatted"/>
-              <w:shd w:val="clear" w:color="auto" w:fill="FFFFFF"/>
-              <w:wordWrap w:val="0"/>
-              <w:textAlignment w:val="baseline"/>
-              <w:rPr>
-                <w:color w:val="000000"/>
-                <w:sz w:val="21"/>
-                <w:szCs w:val="21"/>
-              </w:rPr>
-            </w:pPr>
-            <w:r>
-              <w:rPr>
-                <w:color w:val="000000"/>
-                <w:sz w:val="21"/>
-                <w:szCs w:val="21"/>
-              </w:rPr>
-              <w:t xml:space="preserve"> g3D)                                                            </w:t>
-            </w:r>
-          </w:p>
-          <w:p>
-            <w:pPr>
-              <w:pStyle w:val="HTMLPreformatted"/>
-              <w:shd w:val="clear" w:color="auto" w:fill="FFFFFF"/>
-              <w:wordWrap w:val="0"/>
-              <w:textAlignment w:val="baseline"/>
-              <w:rPr>
-                <w:color w:val="000000"/>
-                <w:sz w:val="21"/>
-                <w:szCs w:val="21"/>
-              </w:rPr>
-            </w:pPr>
-            <w:r>
-              <w:rPr>
-                <w:color w:val="000000"/>
-                <w:sz w:val="21"/>
-                <w:szCs w:val="21"/>
-              </w:rPr>
-              <w:t xml:space="preserve">                                                                 </w:t>
-            </w:r>
-          </w:p>
-          <w:p>
-            <w:pPr>
-              <w:pStyle w:val="HTMLPreformatted"/>
-              <w:shd w:val="clear" w:color="auto" w:fill="FFFFFF"/>
-              <w:wordWrap w:val="0"/>
-              <w:textAlignment w:val="baseline"/>
-              <w:rPr>
-                <w:color w:val="000000"/>
-                <w:sz w:val="21"/>
-                <w:szCs w:val="21"/>
-              </w:rPr>
-            </w:pPr>
-            <w:r>
-              <w:rPr>
-                <w:color w:val="000000"/>
-                <w:sz w:val="21"/>
-                <w:szCs w:val="21"/>
-              </w:rPr>
               <w:t xml:space="preserve"> flatten_2 (</w:t>
             </w:r>
             <w:proofErr w:type="gramStart"/>
@@ -4348,8 +4426,167 @@
                 <w:sz w:val="21"/>
                 <w:szCs w:val="21"/>
               </w:rPr>
+              <w:t xml:space="preserve"> conv3d_12 (Conv3D)       </w:t>
+            </w:r>
+            <w:proofErr w:type="gramStart"/>
+            <w:r>
+              <w:rPr>
+                <w:color w:val="000000"/>
+                <w:sz w:val="21"/>
+                <w:szCs w:val="21"/>
+              </w:rPr>
+              <w:t xml:space="preserve">   (</w:t>
+            </w:r>
+            <w:proofErr w:type="gramEnd"/>
+            <w:r>
+              <w:rPr>
+                <w:color w:val="000000"/>
+                <w:sz w:val="21"/>
+                <w:szCs w:val="21"/>
+              </w:rPr>
+              <w:t xml:space="preserve">None, 18, 100, 100, 64)  5248      </w:t>
+            </w:r>
+          </w:p>
+          <w:p>
+            <w:pPr>
+              <w:pStyle w:val="HTMLPreformatted"/>
+              <w:shd w:val="clear" w:color="auto" w:fill="FFFFFF"/>
+              <w:wordWrap w:val="0"/>
+              <w:textAlignment w:val="baseline"/>
+              <w:rPr>
+                <w:color w:val="000000"/>
+                <w:sz w:val="21"/>
+                <w:szCs w:val="21"/>
+              </w:rPr>
+            </w:pPr>
+            <w:r>
+              <w:rPr>
+                <w:color w:val="000000"/>
+                <w:sz w:val="21"/>
+                <w:szCs w:val="21"/>
+              </w:rPr>
+              <w:t xml:space="preserve">                                                                 </w:t>
+            </w:r>
+          </w:p>
+          <w:p>
+            <w:pPr>
+              <w:pStyle w:val="HTMLPreformatted"/>
+              <w:shd w:val="clear" w:color="auto" w:fill="FFFFFF"/>
+              <w:wordWrap w:val="0"/>
+              <w:textAlignment w:val="baseline"/>
+              <w:rPr>
+                <w:color w:val="000000"/>
+                <w:sz w:val="21"/>
+                <w:szCs w:val="21"/>
+              </w:rPr>
+            </w:pPr>
+            <w:r>
+              <w:rPr>
+                <w:color w:val="000000"/>
+                <w:sz w:val="21"/>
+                <w:szCs w:val="21"/>
+              </w:rPr>
+              <w:t xml:space="preserve"> batch_normalization_12 (</w:t>
+            </w:r>
+            <w:proofErr w:type="gramStart"/>
+            <w:r>
+              <w:rPr>
+                <w:color w:val="000000"/>
+                <w:sz w:val="21"/>
+                <w:szCs w:val="21"/>
+              </w:rPr>
+              <w:t>Bat  (</w:t>
+            </w:r>
+            <w:proofErr w:type="gramEnd"/>
+            <w:r>
+              <w:rPr>
+                <w:color w:val="000000"/>
+                <w:sz w:val="21"/>
+                <w:szCs w:val="21"/>
+              </w:rPr>
+              <w:t xml:space="preserve">None, 18, 100, 100, 64)  256      </w:t>
+            </w:r>
+          </w:p>
+          <w:p>
+            <w:pPr>
+              <w:pStyle w:val="HTMLPreformatted"/>
+              <w:shd w:val="clear" w:color="auto" w:fill="FFFFFF"/>
+              <w:wordWrap w:val="0"/>
+              <w:textAlignment w:val="baseline"/>
+              <w:rPr>
+                <w:color w:val="000000"/>
+                <w:sz w:val="21"/>
+                <w:szCs w:val="21"/>
+              </w:rPr>
+            </w:pPr>
+            <w:r>
+              <w:rPr>
+                <w:color w:val="000000"/>
+                <w:sz w:val="21"/>
+                <w:szCs w:val="21"/>
+              </w:rPr>
+              <w:t xml:space="preserve"> </w:t>
+            </w:r>
+            <w:proofErr w:type="spellStart"/>
+            <w:r>
+              <w:rPr>
+                <w:color w:val="000000"/>
+                <w:sz w:val="21"/>
+                <w:szCs w:val="21"/>
+              </w:rPr>
+              <w:t>chNormalization</w:t>
+            </w:r>
+            <w:proofErr w:type="spellEnd"/>
+            <w:r>
+              <w:rPr>
+                <w:color w:val="000000"/>
+                <w:sz w:val="21"/>
+                <w:szCs w:val="21"/>
+              </w:rPr>
+              <w:t xml:space="preserve">)                                                </w:t>
+            </w:r>
+          </w:p>
+          <w:p>
+            <w:pPr>
+              <w:pStyle w:val="HTMLPreformatted"/>
+              <w:shd w:val="clear" w:color="auto" w:fill="FFFFFF"/>
+              <w:wordWrap w:val="0"/>
+              <w:textAlignment w:val="baseline"/>
+              <w:rPr>
+                <w:color w:val="000000"/>
+                <w:sz w:val="21"/>
+                <w:szCs w:val="21"/>
+              </w:rPr>
+            </w:pPr>
+            <w:r>
+              <w:rPr>
+                <w:color w:val="000000"/>
+                <w:sz w:val="21"/>
+                <w:szCs w:val="21"/>
+              </w:rPr>
+              <w:t xml:space="preserve">                                                                 </w:t>
+            </w:r>
+          </w:p>
+          <w:p>
+            <w:pPr>
+              <w:pStyle w:val="HTMLPreformatted"/>
+              <w:shd w:val="clear" w:color="auto" w:fill="FFFFFF"/>
+              <w:wordWrap w:val="0"/>
+              <w:textAlignment w:val="baseline"/>
+              <w:rPr>
+                <w:color w:val="000000"/>
+                <w:sz w:val="21"/>
+                <w:szCs w:val="21"/>
+              </w:rPr>
+            </w:pPr>
+            <w:r>
+              <w:rPr>
+                <w:color w:val="000000"/>
+                <w:sz w:val="21"/>
+                <w:szCs w:val="21"/>
+              </w:rPr>
               <w:lastRenderedPageBreak/>
-              <w:t xml:space="preserve"> conv3d_12 (Conv3D)       </w:t>
+              <w:t xml:space="preserve"> activation_12 (</w:t>
             </w:r>
             <w:proofErr w:type="gramStart"/>
             <w:r>
@@ -4358,6 +4595,157 @@
                 <w:sz w:val="21"/>
                 <w:szCs w:val="21"/>
               </w:rPr>
+              <w:t>Activation)  (</w:t>
+            </w:r>
+            <w:proofErr w:type="gramEnd"/>
+            <w:r>
+              <w:rPr>
+                <w:color w:val="000000"/>
+                <w:sz w:val="21"/>
+                <w:szCs w:val="21"/>
+              </w:rPr>
+              <w:t xml:space="preserve">None, 18, 100, 100, 64)  0         </w:t>
+            </w:r>
+          </w:p>
+          <w:p>
+            <w:pPr>
+              <w:pStyle w:val="HTMLPreformatted"/>
+              <w:shd w:val="clear" w:color="auto" w:fill="FFFFFF"/>
+              <w:wordWrap w:val="0"/>
+              <w:textAlignment w:val="baseline"/>
+              <w:rPr>
+                <w:color w:val="000000"/>
+                <w:sz w:val="21"/>
+                <w:szCs w:val="21"/>
+              </w:rPr>
+            </w:pPr>
+            <w:r>
+              <w:rPr>
+                <w:color w:val="000000"/>
+                <w:sz w:val="21"/>
+                <w:szCs w:val="21"/>
+              </w:rPr>
+              <w:t xml:space="preserve">                                                                 </w:t>
+            </w:r>
+          </w:p>
+          <w:p>
+            <w:pPr>
+              <w:pStyle w:val="HTMLPreformatted"/>
+              <w:shd w:val="clear" w:color="auto" w:fill="FFFFFF"/>
+              <w:wordWrap w:val="0"/>
+              <w:textAlignment w:val="baseline"/>
+              <w:rPr>
+                <w:color w:val="000000"/>
+                <w:sz w:val="21"/>
+                <w:szCs w:val="21"/>
+              </w:rPr>
+            </w:pPr>
+            <w:r>
+              <w:rPr>
+                <w:color w:val="000000"/>
+                <w:sz w:val="21"/>
+                <w:szCs w:val="21"/>
+              </w:rPr>
+              <w:t xml:space="preserve"> max_pooling3d_12 (</w:t>
+            </w:r>
+            <w:proofErr w:type="spellStart"/>
+            <w:proofErr w:type="gramStart"/>
+            <w:r>
+              <w:rPr>
+                <w:color w:val="000000"/>
+                <w:sz w:val="21"/>
+                <w:szCs w:val="21"/>
+              </w:rPr>
+              <w:t>MaxPoolin</w:t>
+            </w:r>
+            <w:proofErr w:type="spellEnd"/>
+            <w:r>
+              <w:rPr>
+                <w:color w:val="000000"/>
+                <w:sz w:val="21"/>
+                <w:szCs w:val="21"/>
+              </w:rPr>
+              <w:t xml:space="preserve">  (</w:t>
+            </w:r>
+            <w:proofErr w:type="gramEnd"/>
+            <w:r>
+              <w:rPr>
+                <w:color w:val="000000"/>
+                <w:sz w:val="21"/>
+                <w:szCs w:val="21"/>
+              </w:rPr>
+              <w:t xml:space="preserve">None, 9, 50, 50, 64)    0         </w:t>
+            </w:r>
+          </w:p>
+          <w:p>
+            <w:pPr>
+              <w:pStyle w:val="HTMLPreformatted"/>
+              <w:shd w:val="clear" w:color="auto" w:fill="FFFFFF"/>
+              <w:wordWrap w:val="0"/>
+              <w:textAlignment w:val="baseline"/>
+              <w:rPr>
+                <w:color w:val="000000"/>
+                <w:sz w:val="21"/>
+                <w:szCs w:val="21"/>
+              </w:rPr>
+            </w:pPr>
+            <w:r>
+              <w:rPr>
+                <w:color w:val="000000"/>
+                <w:sz w:val="21"/>
+                <w:szCs w:val="21"/>
+              </w:rPr>
+              <w:t xml:space="preserve"> g3D)                                                            </w:t>
+            </w:r>
+          </w:p>
+          <w:p>
+            <w:pPr>
+              <w:pStyle w:val="HTMLPreformatted"/>
+              <w:shd w:val="clear" w:color="auto" w:fill="FFFFFF"/>
+              <w:wordWrap w:val="0"/>
+              <w:textAlignment w:val="baseline"/>
+              <w:rPr>
+                <w:color w:val="000000"/>
+                <w:sz w:val="21"/>
+                <w:szCs w:val="21"/>
+              </w:rPr>
+            </w:pPr>
+            <w:r>
+              <w:rPr>
+                <w:color w:val="000000"/>
+                <w:sz w:val="21"/>
+                <w:szCs w:val="21"/>
+              </w:rPr>
+              <w:t xml:space="preserve">                                                                 </w:t>
+            </w:r>
+          </w:p>
+          <w:p>
+            <w:pPr>
+              <w:pStyle w:val="HTMLPreformatted"/>
+              <w:shd w:val="clear" w:color="auto" w:fill="FFFFFF"/>
+              <w:wordWrap w:val="0"/>
+              <w:textAlignment w:val="baseline"/>
+              <w:rPr>
+                <w:color w:val="000000"/>
+                <w:sz w:val="21"/>
+                <w:szCs w:val="21"/>
+              </w:rPr>
+            </w:pPr>
+            <w:r>
+              <w:rPr>
+                <w:color w:val="000000"/>
+                <w:sz w:val="21"/>
+                <w:szCs w:val="21"/>
+              </w:rPr>
+              <w:t xml:space="preserve"> conv3d_13 (Conv3D)       </w:t>
+            </w:r>
+            <w:proofErr w:type="gramStart"/>
+            <w:r>
+              <w:rPr>
+                <w:color w:val="000000"/>
+                <w:sz w:val="21"/>
+                <w:szCs w:val="21"/>
+              </w:rPr>
               <w:t xml:space="preserve">   (</w:t>
             </w:r>
             <w:proofErr w:type="gramEnd"/>
@@ -4367,7 +4755,7 @@
                 <w:sz w:val="21"/>
                 <w:szCs w:val="21"/>
               </w:rPr>
-              <w:t xml:space="preserve">None, 18, 100, 100, 64)  5248      </w:t>
+              <w:t xml:space="preserve">None, 9, 50, 50, 128)    221312    </w:t>
             </w:r>
           </w:p>
           <w:p>
@@ -4409,7 +4797,7 @@
                 <w:sz w:val="21"/>
                 <w:szCs w:val="21"/>
               </w:rPr>
-              <w:t xml:space="preserve"> batch_normalization_12 (</w:t>
+              <w:t xml:space="preserve"> batch_normalization_13 (</w:t>
             </w:r>
             <w:proofErr w:type="gramStart"/>
             <w:r>
@@ -4427,7 +4815,7 @@
                 <w:sz w:val="21"/>
                 <w:szCs w:val="21"/>
               </w:rPr>
-              <w:t xml:space="preserve">None, 18, 100, 100, 64)  256      </w:t>
+              <w:t xml:space="preserve">None, 9, 50, 50, 128)   512       </w:t>
             </w:r>
           </w:p>
           <w:p>
@@ -4508,7 +4896,7 @@
                 <w:sz w:val="21"/>
                 <w:szCs w:val="21"/>
               </w:rPr>
-              <w:t xml:space="preserve"> activation_12 (</w:t>
+              <w:t xml:space="preserve"> activation_13 (</w:t>
             </w:r>
             <w:proofErr w:type="gramStart"/>
             <w:r>
@@ -4526,7 +4914,7 @@
                 <w:sz w:val="21"/>
                 <w:szCs w:val="21"/>
               </w:rPr>
-              <w:t xml:space="preserve">None, 18, 100, 100, 64)  0         </w:t>
+              <w:t xml:space="preserve">None, 9, 50, 50, 128)    0         </w:t>
             </w:r>
           </w:p>
           <w:p>
@@ -4568,7 +4956,7 @@
                 <w:sz w:val="21"/>
                 <w:szCs w:val="21"/>
               </w:rPr>
-              <w:t xml:space="preserve"> max_pooling3d_12 (</w:t>
+              <w:t xml:space="preserve"> max_pooling3d_13 (</w:t>
             </w:r>
             <w:proofErr w:type="spellStart"/>
             <w:proofErr w:type="gramStart"/>
@@ -4596,7 +4984,7 @@
                 <w:sz w:val="21"/>
                 <w:szCs w:val="21"/>
               </w:rPr>
-              <w:t xml:space="preserve">None, 9, 50, 50, 64)    0         </w:t>
+              <w:t xml:space="preserve">None, 4, 25, 25, 128)   0         </w:t>
             </w:r>
           </w:p>
           <w:p>
@@ -4659,7 +5047,7 @@
                 <w:sz w:val="21"/>
                 <w:szCs w:val="21"/>
               </w:rPr>
-              <w:t xml:space="preserve"> conv3d_13 (Conv3D)       </w:t>
+              <w:t xml:space="preserve"> conv3d_14 (Conv3D)       </w:t>
             </w:r>
             <w:proofErr w:type="gramStart"/>
             <w:r>
@@ -4677,7 +5065,7 @@
                 <w:sz w:val="21"/>
                 <w:szCs w:val="21"/>
               </w:rPr>
-              <w:t xml:space="preserve">None, 9, 50, 50, 128)    221312    </w:t>
+              <w:t xml:space="preserve">None, 4, 25, 25, 256)    884992    </w:t>
             </w:r>
           </w:p>
           <w:p>
@@ -4719,7 +5107,7 @@
                 <w:sz w:val="21"/>
                 <w:szCs w:val="21"/>
               </w:rPr>
-              <w:t xml:space="preserve"> batch_normalization_13 (</w:t>
+              <w:t xml:space="preserve"> batch_normalization_14 (</w:t>
             </w:r>
             <w:proofErr w:type="gramStart"/>
             <w:r>
@@ -4737,7 +5125,7 @@
                 <w:sz w:val="21"/>
                 <w:szCs w:val="21"/>
               </w:rPr>
-              <w:t xml:space="preserve">None, 9, 50, 50, 128)   512       </w:t>
+              <w:t xml:space="preserve">None, 4, 25, 25, 256)   1024      </w:t>
             </w:r>
           </w:p>
           <w:p>
@@ -4818,7 +5206,7 @@
                 <w:sz w:val="21"/>
                 <w:szCs w:val="21"/>
               </w:rPr>
-              <w:t xml:space="preserve"> activation_13 (</w:t>
+              <w:t xml:space="preserve"> activation_14 (</w:t>
             </w:r>
             <w:proofErr w:type="gramStart"/>
             <w:r>
@@ -4836,7 +5224,7 @@
                 <w:sz w:val="21"/>
                 <w:szCs w:val="21"/>
               </w:rPr>
-              <w:t xml:space="preserve">None, 9, 50, 50, 128)    0         </w:t>
+              <w:t xml:space="preserve">None, 4, 25, 25, 256)    0         </w:t>
             </w:r>
           </w:p>
           <w:p>
@@ -4878,7 +5266,7 @@
                 <w:sz w:val="21"/>
                 <w:szCs w:val="21"/>
               </w:rPr>
-              <w:t xml:space="preserve"> max_pooling3d_13 (</w:t>
+              <w:t xml:space="preserve"> max_pooling3d_14 (</w:t>
             </w:r>
             <w:proofErr w:type="spellStart"/>
             <w:proofErr w:type="gramStart"/>
@@ -4906,7 +5294,7 @@
                 <w:sz w:val="21"/>
                 <w:szCs w:val="21"/>
               </w:rPr>
-              <w:t xml:space="preserve">None, 4, 25, 25, 128)   0         </w:t>
+              <w:t xml:space="preserve">None, 2, 12, 12, 256)   0         </w:t>
             </w:r>
           </w:p>
           <w:p>
@@ -4969,7 +5357,7 @@
                 <w:sz w:val="21"/>
                 <w:szCs w:val="21"/>
               </w:rPr>
-              <w:t xml:space="preserve"> conv3d_14 (Conv3D)       </w:t>
+              <w:t xml:space="preserve"> conv3d_15 (Conv3D)       </w:t>
             </w:r>
             <w:proofErr w:type="gramStart"/>
             <w:r>
@@ -4987,7 +5375,7 @@
                 <w:sz w:val="21"/>
                 <w:szCs w:val="21"/>
               </w:rPr>
-              <w:t xml:space="preserve">None, 4, 25, 25, 256)    884992    </w:t>
+              <w:t xml:space="preserve">None, 2, 12, 12, 256)    1769728   </w:t>
             </w:r>
           </w:p>
           <w:p>
@@ -5029,7 +5417,7 @@
                 <w:sz w:val="21"/>
                 <w:szCs w:val="21"/>
               </w:rPr>
-              <w:t xml:space="preserve"> batch_normalization_14 (</w:t>
+              <w:t xml:space="preserve"> batch_normalization_15 (</w:t>
             </w:r>
             <w:proofErr w:type="gramStart"/>
             <w:r>
@@ -5047,7 +5435,7 @@
                 <w:sz w:val="21"/>
                 <w:szCs w:val="21"/>
               </w:rPr>
-              <w:t xml:space="preserve">None, 4, 25, 25, 256)   1024      </w:t>
+              <w:t xml:space="preserve">None, 2, 12, 12, 256)   1024      </w:t>
             </w:r>
           </w:p>
           <w:p>
@@ -5128,7 +5516,7 @@
                 <w:sz w:val="21"/>
                 <w:szCs w:val="21"/>
               </w:rPr>
-              <w:t xml:space="preserve"> activation_14 (</w:t>
+              <w:t xml:space="preserve"> activation_15 (</w:t>
             </w:r>
             <w:proofErr w:type="gramStart"/>
             <w:r>
@@ -5146,7 +5534,7 @@
                 <w:sz w:val="21"/>
                 <w:szCs w:val="21"/>
               </w:rPr>
-              <w:t xml:space="preserve">None, 4, 25, 25, 256)    0         </w:t>
+              <w:t xml:space="preserve">None, 2, 12, 12, 256)    0         </w:t>
             </w:r>
           </w:p>
           <w:p>
@@ -5188,317 +5576,7 @@
                 <w:sz w:val="21"/>
                 <w:szCs w:val="21"/>
               </w:rPr>
-              <w:t xml:space="preserve"> max_pooling3d_14 (</w:t>
-            </w:r>
-            <w:proofErr w:type="spellStart"/>
-            <w:proofErr w:type="gramStart"/>
-            <w:r>
-              <w:rPr>
-                <w:color w:val="000000"/>
-                <w:sz w:val="21"/>
-                <w:szCs w:val="21"/>
-              </w:rPr>
-              <w:t>MaxPoolin</w:t>
-            </w:r>
-            <w:proofErr w:type="spellEnd"/>
-            <w:r>
-              <w:rPr>
-                <w:color w:val="000000"/>
-                <w:sz w:val="21"/>
-                <w:szCs w:val="21"/>
-              </w:rPr>
-              <w:t xml:space="preserve">  (</w:t>
-            </w:r>
-            <w:proofErr w:type="gramEnd"/>
-            <w:r>
-              <w:rPr>
-                <w:color w:val="000000"/>
-                <w:sz w:val="21"/>
-                <w:szCs w:val="21"/>
-              </w:rPr>
-              <w:t xml:space="preserve">None, 2, 12, 12, 256)   0         </w:t>
-            </w:r>
-          </w:p>
-          <w:p>
-            <w:pPr>
-              <w:pStyle w:val="HTMLPreformatted"/>
-              <w:shd w:val="clear" w:color="auto" w:fill="FFFFFF"/>
-              <w:wordWrap w:val="0"/>
-              <w:textAlignment w:val="baseline"/>
-              <w:rPr>
-                <w:color w:val="000000"/>
-                <w:sz w:val="21"/>
-                <w:szCs w:val="21"/>
-              </w:rPr>
-            </w:pPr>
-            <w:r>
-              <w:rPr>
-                <w:color w:val="000000"/>
-                <w:sz w:val="21"/>
-                <w:szCs w:val="21"/>
-              </w:rPr>
-              <w:t xml:space="preserve"> g3D)                                                            </w:t>
-            </w:r>
-          </w:p>
-          <w:p>
-            <w:pPr>
-              <w:pStyle w:val="HTMLPreformatted"/>
-              <w:shd w:val="clear" w:color="auto" w:fill="FFFFFF"/>
-              <w:wordWrap w:val="0"/>
-              <w:textAlignment w:val="baseline"/>
-              <w:rPr>
-                <w:color w:val="000000"/>
-                <w:sz w:val="21"/>
-                <w:szCs w:val="21"/>
-              </w:rPr>
-            </w:pPr>
-            <w:r>
-              <w:rPr>
-                <w:color w:val="000000"/>
-                <w:sz w:val="21"/>
-                <w:szCs w:val="21"/>
-              </w:rPr>
-              <w:t xml:space="preserve">                                                                 </w:t>
-            </w:r>
-          </w:p>
-          <w:p>
-            <w:pPr>
-              <w:pStyle w:val="HTMLPreformatted"/>
-              <w:shd w:val="clear" w:color="auto" w:fill="FFFFFF"/>
-              <w:wordWrap w:val="0"/>
-              <w:textAlignment w:val="baseline"/>
-              <w:rPr>
-                <w:color w:val="000000"/>
-                <w:sz w:val="21"/>
-                <w:szCs w:val="21"/>
-              </w:rPr>
-            </w:pPr>
-            <w:r>
-              <w:rPr>
-                <w:color w:val="000000"/>
-                <w:sz w:val="21"/>
-                <w:szCs w:val="21"/>
-              </w:rPr>
-              <w:t xml:space="preserve"> conv3d_15 (Conv3D)       </w:t>
-            </w:r>
-            <w:proofErr w:type="gramStart"/>
-            <w:r>
-              <w:rPr>
-                <w:color w:val="000000"/>
-                <w:sz w:val="21"/>
-                <w:szCs w:val="21"/>
-              </w:rPr>
-              <w:t xml:space="preserve">   (</w:t>
-            </w:r>
-            <w:proofErr w:type="gramEnd"/>
-            <w:r>
-              <w:rPr>
-                <w:color w:val="000000"/>
-                <w:sz w:val="21"/>
-                <w:szCs w:val="21"/>
-              </w:rPr>
-              <w:t xml:space="preserve">None, 2, 12, 12, 256)    1769728   </w:t>
-            </w:r>
-          </w:p>
-          <w:p>
-            <w:pPr>
-              <w:pStyle w:val="HTMLPreformatted"/>
-              <w:shd w:val="clear" w:color="auto" w:fill="FFFFFF"/>
-              <w:wordWrap w:val="0"/>
-              <w:textAlignment w:val="baseline"/>
-              <w:rPr>
-                <w:color w:val="000000"/>
-                <w:sz w:val="21"/>
-                <w:szCs w:val="21"/>
-              </w:rPr>
-            </w:pPr>
-            <w:r>
-              <w:rPr>
-                <w:color w:val="000000"/>
-                <w:sz w:val="21"/>
-                <w:szCs w:val="21"/>
-              </w:rPr>
-              <w:t xml:space="preserve">                                                                 </w:t>
-            </w:r>
-          </w:p>
-          <w:p>
-            <w:pPr>
-              <w:pStyle w:val="HTMLPreformatted"/>
-              <w:shd w:val="clear" w:color="auto" w:fill="FFFFFF"/>
-              <w:wordWrap w:val="0"/>
-              <w:textAlignment w:val="baseline"/>
-              <w:rPr>
-                <w:color w:val="000000"/>
-                <w:sz w:val="21"/>
-                <w:szCs w:val="21"/>
-              </w:rPr>
-            </w:pPr>
-            <w:r>
-              <w:rPr>
-                <w:color w:val="000000"/>
-                <w:sz w:val="21"/>
-                <w:szCs w:val="21"/>
-              </w:rPr>
               <w:lastRenderedPageBreak/>
-              <w:t xml:space="preserve"> batch_normalization_15 (</w:t>
-            </w:r>
-            <w:proofErr w:type="gramStart"/>
-            <w:r>
-              <w:rPr>
-                <w:color w:val="000000"/>
-                <w:sz w:val="21"/>
-                <w:szCs w:val="21"/>
-              </w:rPr>
-              <w:t>Bat  (</w:t>
-            </w:r>
-            <w:proofErr w:type="gramEnd"/>
-            <w:r>
-              <w:rPr>
-                <w:color w:val="000000"/>
-                <w:sz w:val="21"/>
-                <w:szCs w:val="21"/>
-              </w:rPr>
-              <w:t xml:space="preserve">None, 2, 12, 12, 256)   1024      </w:t>
-            </w:r>
-          </w:p>
-          <w:p>
-            <w:pPr>
-              <w:pStyle w:val="HTMLPreformatted"/>
-              <w:shd w:val="clear" w:color="auto" w:fill="FFFFFF"/>
-              <w:wordWrap w:val="0"/>
-              <w:textAlignment w:val="baseline"/>
-              <w:rPr>
-                <w:color w:val="000000"/>
-                <w:sz w:val="21"/>
-                <w:szCs w:val="21"/>
-              </w:rPr>
-            </w:pPr>
-            <w:r>
-              <w:rPr>
-                <w:color w:val="000000"/>
-                <w:sz w:val="21"/>
-                <w:szCs w:val="21"/>
-              </w:rPr>
-              <w:t xml:space="preserve"> </w:t>
-            </w:r>
-            <w:proofErr w:type="spellStart"/>
-            <w:r>
-              <w:rPr>
-                <w:color w:val="000000"/>
-                <w:sz w:val="21"/>
-                <w:szCs w:val="21"/>
-              </w:rPr>
-              <w:t>chNormalization</w:t>
-            </w:r>
-            <w:proofErr w:type="spellEnd"/>
-            <w:r>
-              <w:rPr>
-                <w:color w:val="000000"/>
-                <w:sz w:val="21"/>
-                <w:szCs w:val="21"/>
-              </w:rPr>
-              <w:t xml:space="preserve">)                                                </w:t>
-            </w:r>
-          </w:p>
-          <w:p>
-            <w:pPr>
-              <w:pStyle w:val="HTMLPreformatted"/>
-              <w:shd w:val="clear" w:color="auto" w:fill="FFFFFF"/>
-              <w:wordWrap w:val="0"/>
-              <w:textAlignment w:val="baseline"/>
-              <w:rPr>
-                <w:color w:val="000000"/>
-                <w:sz w:val="21"/>
-                <w:szCs w:val="21"/>
-              </w:rPr>
-            </w:pPr>
-            <w:r>
-              <w:rPr>
-                <w:color w:val="000000"/>
-                <w:sz w:val="21"/>
-                <w:szCs w:val="21"/>
-              </w:rPr>
-              <w:t xml:space="preserve">                                                                 </w:t>
-            </w:r>
-          </w:p>
-          <w:p>
-            <w:pPr>
-              <w:pStyle w:val="HTMLPreformatted"/>
-              <w:shd w:val="clear" w:color="auto" w:fill="FFFFFF"/>
-              <w:wordWrap w:val="0"/>
-              <w:textAlignment w:val="baseline"/>
-              <w:rPr>
-                <w:color w:val="000000"/>
-                <w:sz w:val="21"/>
-                <w:szCs w:val="21"/>
-              </w:rPr>
-            </w:pPr>
-            <w:r>
-              <w:rPr>
-                <w:color w:val="000000"/>
-                <w:sz w:val="21"/>
-                <w:szCs w:val="21"/>
-              </w:rPr>
-              <w:t xml:space="preserve"> activation_15 (</w:t>
-            </w:r>
-            <w:proofErr w:type="gramStart"/>
-            <w:r>
-              <w:rPr>
-                <w:color w:val="000000"/>
-                <w:sz w:val="21"/>
-                <w:szCs w:val="21"/>
-              </w:rPr>
-              <w:t>Activation)  (</w:t>
-            </w:r>
-            <w:proofErr w:type="gramEnd"/>
-            <w:r>
-              <w:rPr>
-                <w:color w:val="000000"/>
-                <w:sz w:val="21"/>
-                <w:szCs w:val="21"/>
-              </w:rPr>
-              <w:t xml:space="preserve">None, 2, 12, 12, 256)    0         </w:t>
-            </w:r>
-          </w:p>
-          <w:p>
-            <w:pPr>
-              <w:pStyle w:val="HTMLPreformatted"/>
-              <w:shd w:val="clear" w:color="auto" w:fill="FFFFFF"/>
-              <w:wordWrap w:val="0"/>
-              <w:textAlignment w:val="baseline"/>
-              <w:rPr>
-                <w:color w:val="000000"/>
-                <w:sz w:val="21"/>
-                <w:szCs w:val="21"/>
-              </w:rPr>
-            </w:pPr>
-            <w:r>
-              <w:rPr>
-                <w:color w:val="000000"/>
-                <w:sz w:val="21"/>
-                <w:szCs w:val="21"/>
-              </w:rPr>
-              <w:t xml:space="preserve">                                                                 </w:t>
-            </w:r>
-          </w:p>
-          <w:p>
-            <w:pPr>
-              <w:pStyle w:val="HTMLPreformatted"/>
-              <w:shd w:val="clear" w:color="auto" w:fill="FFFFFF"/>
-              <w:wordWrap w:val="0"/>
-              <w:textAlignment w:val="baseline"/>
-              <w:rPr>
-                <w:color w:val="000000"/>
-                <w:sz w:val="21"/>
-                <w:szCs w:val="21"/>
-              </w:rPr>
-            </w:pPr>
-            <w:r>
-              <w:rPr>
-                <w:color w:val="000000"/>
-                <w:sz w:val="21"/>
-                <w:szCs w:val="21"/>
-              </w:rPr>
               <w:t xml:space="preserve"> max_pooling3d_15 (</w:t>
             </w:r>
             <w:proofErr w:type="spellStart"/>
@@ -6129,7 +6207,25 @@
                 <w:sz w:val="21"/>
                 <w:szCs w:val="21"/>
               </w:rPr>
-              <w:t xml:space="preserve">: 3.1264 - val_categorical_accuracy: </w:t>
+              <w:t xml:space="preserve">: 3.1264 - </w:t>
+            </w:r>
+            <w:proofErr w:type="spellStart"/>
+            <w:r>
+              <w:rPr>
+                <w:color w:val="000000"/>
+                <w:sz w:val="21"/>
+                <w:szCs w:val="21"/>
+              </w:rPr>
+              <w:t>val_categorical_accuracy</w:t>
+            </w:r>
+            <w:proofErr w:type="spellEnd"/>
+            <w:r>
+              <w:rPr>
+                <w:color w:val="000000"/>
+                <w:sz w:val="21"/>
+                <w:szCs w:val="21"/>
+              </w:rPr>
+              <w:t xml:space="preserve">: </w:t>
             </w:r>
             <w:r>
               <w:rPr>
@@ -6587,7 +6683,6 @@
                 <w:sz w:val="21"/>
                 <w:szCs w:val="21"/>
               </w:rPr>
-              <w:lastRenderedPageBreak/>
               <w:t xml:space="preserve">Trainable </w:t>
             </w:r>
             <w:proofErr w:type="spellStart"/>
@@ -6683,7 +6778,6 @@
                 <w:sz w:val="21"/>
                 <w:szCs w:val="21"/>
               </w:rPr>
-              <w:lastRenderedPageBreak/>
               <w:t>categorical_accuracy</w:t>
             </w:r>
             <w:proofErr w:type="spellEnd"/>
@@ -6803,7 +6897,6 @@
               <w:rPr>
                 <w:b/>
               </w:rPr>
-              <w:lastRenderedPageBreak/>
               <w:t>8</w:t>
             </w:r>
           </w:p>
@@ -6905,6 +6998,7 @@
                 <w:szCs w:val="21"/>
                 <w:lang w:eastAsia="en-IN" w:bidi="hi-IN"/>
               </w:rPr>
+              <w:lastRenderedPageBreak/>
               <w:t xml:space="preserve">Image resolution </w:t>
             </w:r>
             <w:proofErr w:type="gramStart"/>
@@ -7101,6 +7195,7 @@
                 <w:sz w:val="21"/>
                 <w:szCs w:val="21"/>
               </w:rPr>
+              <w:lastRenderedPageBreak/>
               <w:t>categorical_accuracy: 0.6094</w:t>
             </w:r>
           </w:p>
@@ -7147,6 +7242,7 @@
               <w:rPr>
                 <w:b/>
               </w:rPr>
+              <w:lastRenderedPageBreak/>
               <w:t xml:space="preserve">Could see good improvement in accuracy. </w:t>
             </w:r>
           </w:p>
@@ -7195,6 +7291,7 @@
               <w:rPr>
                 <w:b/>
               </w:rPr>
+              <w:lastRenderedPageBreak/>
               <w:t>batch_size</w:t>
             </w:r>
             <w:proofErr w:type="spellEnd"/>
@@ -7235,6 +7332,7 @@
               <w:rPr>
                 <w:b/>
               </w:rPr>
+              <w:lastRenderedPageBreak/>
               <w:t>9</w:t>
             </w:r>
           </w:p>
@@ -7882,7 +7980,21 @@
               <w:rPr>
                 <w:b/>
               </w:rPr>
-              <w:t xml:space="preserve"> S-1,32,64,128,128, F, DRP,Dense 256, </w:t>
+              <w:t xml:space="preserve"> S-1,32,64,128,128, F, </w:t>
+            </w:r>
+            <w:proofErr w:type="spellStart"/>
+            <w:r>
+              <w:rPr>
+                <w:b/>
+              </w:rPr>
+              <w:t>DRP,Dense</w:t>
+            </w:r>
+            <w:proofErr w:type="spellEnd"/>
+            <w:r>
+              <w:rPr>
+                <w:b/>
+              </w:rPr>
+              <w:t xml:space="preserve"> 256, </w:t>
             </w:r>
             <w:proofErr w:type="spellStart"/>
             <w:r>
@@ -7988,123 +8100,123 @@
               <w:rPr>
                 <w:b/>
               </w:rPr>
+              <w:t xml:space="preserve">Dense </w:t>
+            </w:r>
+            <w:r>
+              <w:rPr>
+                <w:b/>
+              </w:rPr>
+              <w:t>64</w:t>
+            </w:r>
+            <w:r>
+              <w:rPr>
+                <w:b/>
+              </w:rPr>
+              <w:t xml:space="preserve">: </w:t>
+            </w:r>
+            <w:proofErr w:type="spellStart"/>
+            <w:r>
+              <w:rPr>
+                <w:b/>
+              </w:rPr>
+              <w:t>relu</w:t>
+            </w:r>
+            <w:proofErr w:type="spellEnd"/>
+            <w:r>
+              <w:rPr>
+                <w:b/>
+              </w:rPr>
+              <w:t xml:space="preserve">, Dense 5: </w:t>
+            </w:r>
+            <w:proofErr w:type="spellStart"/>
+            <w:r>
+              <w:rPr>
+                <w:b/>
+              </w:rPr>
+              <w:t>softmax</w:t>
+            </w:r>
+            <w:proofErr w:type="spellEnd"/>
+            <w:r>
+              <w:rPr>
+                <w:b/>
+              </w:rPr>
+              <w:t>.</w:t>
+            </w:r>
+          </w:p>
+          <w:p>
+            <w:pPr>
+              <w:rPr>
+                <w:b/>
+              </w:rPr>
+            </w:pPr>
+            <w:proofErr w:type="spellStart"/>
+            <w:r>
+              <w:rPr>
+                <w:b/>
+              </w:rPr>
+              <w:t>num_epochs</w:t>
+            </w:r>
+            <w:proofErr w:type="spellEnd"/>
+            <w:r>
+              <w:rPr>
+                <w:b/>
+              </w:rPr>
+              <w:t xml:space="preserve"> = 30 # choose the number of epochs</w:t>
+            </w:r>
+          </w:p>
+          <w:p>
+            <w:pPr>
+              <w:rPr>
+                <w:bCs/>
+              </w:rPr>
+            </w:pPr>
+            <w:proofErr w:type="spellStart"/>
+            <w:r>
+              <w:rPr>
+                <w:bCs/>
+              </w:rPr>
+              <w:t>batch_size</w:t>
+            </w:r>
+            <w:proofErr w:type="spellEnd"/>
+            <w:r>
+              <w:rPr>
+                <w:bCs/>
+              </w:rPr>
+              <w:t xml:space="preserve"> = 32</w:t>
+            </w:r>
+          </w:p>
+          <w:p>
+            <w:pPr>
+              <w:rPr>
+                <w:bCs/>
+              </w:rPr>
+            </w:pPr>
+            <w:proofErr w:type="spellStart"/>
+            <w:r>
+              <w:rPr>
+                <w:bCs/>
+              </w:rPr>
+              <w:t>img_idx</w:t>
+            </w:r>
+            <w:proofErr w:type="spellEnd"/>
+            <w:r>
+              <w:rPr>
+                <w:bCs/>
+              </w:rPr>
+              <w:t xml:space="preserve"> = [0,1,2,4,6,8,10,12,14,16,18,20,22,24,26,27,28,29]</w:t>
+            </w:r>
+          </w:p>
+          <w:p>
+            <w:pPr>
+              <w:rPr>
+                <w:bCs/>
+              </w:rPr>
+            </w:pPr>
+            <w:r>
+              <w:rPr>
+                <w:bCs/>
+              </w:rPr>
               <w:lastRenderedPageBreak/>
-              <w:t xml:space="preserve">Dense </w:t>
-            </w:r>
-            <w:r>
-              <w:rPr>
-                <w:b/>
-              </w:rPr>
-              <w:t>64</w:t>
-            </w:r>
-            <w:r>
-              <w:rPr>
-                <w:b/>
-              </w:rPr>
-              <w:t xml:space="preserve">: </w:t>
-            </w:r>
-            <w:proofErr w:type="spellStart"/>
-            <w:r>
-              <w:rPr>
-                <w:b/>
-              </w:rPr>
-              <w:t>relu</w:t>
-            </w:r>
-            <w:proofErr w:type="spellEnd"/>
-            <w:r>
-              <w:rPr>
-                <w:b/>
-              </w:rPr>
-              <w:t xml:space="preserve">, Dense 5: </w:t>
-            </w:r>
-            <w:proofErr w:type="spellStart"/>
-            <w:r>
-              <w:rPr>
-                <w:b/>
-              </w:rPr>
-              <w:t>softmax</w:t>
-            </w:r>
-            <w:proofErr w:type="spellEnd"/>
-            <w:r>
-              <w:rPr>
-                <w:b/>
-              </w:rPr>
-              <w:t>.</w:t>
-            </w:r>
-          </w:p>
-          <w:p>
-            <w:pPr>
-              <w:rPr>
-                <w:b/>
-              </w:rPr>
-            </w:pPr>
-            <w:proofErr w:type="spellStart"/>
-            <w:r>
-              <w:rPr>
-                <w:b/>
-              </w:rPr>
-              <w:t>num_epochs</w:t>
-            </w:r>
-            <w:proofErr w:type="spellEnd"/>
-            <w:r>
-              <w:rPr>
-                <w:b/>
-              </w:rPr>
-              <w:t xml:space="preserve"> = 30 # choose the number of epochs</w:t>
-            </w:r>
-          </w:p>
-          <w:p>
-            <w:pPr>
-              <w:rPr>
-                <w:bCs/>
-              </w:rPr>
-            </w:pPr>
-            <w:proofErr w:type="spellStart"/>
-            <w:r>
-              <w:rPr>
-                <w:bCs/>
-              </w:rPr>
-              <w:t>batch_size</w:t>
-            </w:r>
-            <w:proofErr w:type="spellEnd"/>
-            <w:r>
-              <w:rPr>
-                <w:bCs/>
-              </w:rPr>
-              <w:t xml:space="preserve"> = 32</w:t>
-            </w:r>
-          </w:p>
-          <w:p>
-            <w:pPr>
-              <w:rPr>
-                <w:bCs/>
-              </w:rPr>
-            </w:pPr>
-            <w:proofErr w:type="spellStart"/>
-            <w:r>
-              <w:rPr>
-                <w:bCs/>
-              </w:rPr>
-              <w:t>img_idx</w:t>
-            </w:r>
-            <w:proofErr w:type="spellEnd"/>
-            <w:r>
-              <w:rPr>
-                <w:bCs/>
-              </w:rPr>
-              <w:t xml:space="preserve"> = [0,1,2,4,6,8,10,12,14,16,18,20,22,24,26,27,28,29]</w:t>
-            </w:r>
-          </w:p>
-          <w:p>
-            <w:pPr>
-              <w:rPr>
-                <w:bCs/>
-              </w:rPr>
-            </w:pPr>
-            <w:r>
-              <w:rPr>
-                <w:bCs/>
-              </w:rPr>
               <w:t>x=</w:t>
             </w:r>
             <w:proofErr w:type="spellStart"/>
@@ -9277,7 +9389,6 @@
               <w:rPr>
                 <w:b/>
               </w:rPr>
-              <w:lastRenderedPageBreak/>
               <w:t>batch_size</w:t>
             </w:r>
             <w:proofErr w:type="spellEnd"/>
@@ -9338,7 +9449,6 @@
                 <w:sz w:val="21"/>
                 <w:szCs w:val="21"/>
               </w:rPr>
-              <w:lastRenderedPageBreak/>
               <w:t>categorical_accuracy</w:t>
             </w:r>
             <w:proofErr w:type="spellEnd"/>
@@ -9375,16 +9485,7 @@
                 <w:sz w:val="21"/>
                 <w:szCs w:val="21"/>
               </w:rPr>
-              <w:t>val_</w:t>
-            </w:r>
-            <w:r>
-              <w:rPr>
-                <w:color w:val="000000"/>
-                <w:sz w:val="21"/>
-                <w:szCs w:val="21"/>
-              </w:rPr>
-              <w:lastRenderedPageBreak/>
-              <w:t>categorical_accuracy</w:t>
+              <w:t>val_categorical_accuracy</w:t>
             </w:r>
             <w:proofErr w:type="spellEnd"/>
             <w:r>
@@ -9424,7 +9525,6 @@
               <w:rPr>
                 <w:b/>
               </w:rPr>
-              <w:lastRenderedPageBreak/>
               <w:t xml:space="preserve">Impressive </w:t>
             </w:r>
             <w:r>
@@ -9453,7 +9553,6 @@
               <w:rPr>
                 <w:b/>
               </w:rPr>
-              <w:lastRenderedPageBreak/>
               <w:t>15</w:t>
             </w:r>
           </w:p>
@@ -10760,7 +10859,21 @@
               <w:rPr>
                 <w:rFonts w:ascii="var(--jp-code-font-family)" w:hAnsi="var(--jp-code-font-family)"/>
               </w:rPr>
-              <w:t xml:space="preserve">: 0.2719 - val_categorical_accuracy: 0.8800 - </w:t>
+              <w:t xml:space="preserve">: 0.2719 - </w:t>
+            </w:r>
+            <w:proofErr w:type="spellStart"/>
+            <w:r>
+              <w:rPr>
+                <w:rFonts w:ascii="var(--jp-code-font-family)" w:hAnsi="var(--jp-code-font-family)"/>
+              </w:rPr>
+              <w:t>val_categorical_accuracy</w:t>
+            </w:r>
+            <w:proofErr w:type="spellEnd"/>
+            <w:r>
+              <w:rPr>
+                <w:rFonts w:ascii="var(--jp-code-font-family)" w:hAnsi="var(--jp-code-font-family)"/>
+              </w:rPr>
+              <w:t xml:space="preserve">: 0.8800 - </w:t>
             </w:r>
             <w:proofErr w:type="spellStart"/>
             <w:r>
@@ -10904,7 +11017,21 @@
               <w:rPr>
                 <w:rFonts w:ascii="var(--jp-code-font-family)" w:hAnsi="var(--jp-code-font-family)"/>
               </w:rPr>
-              <w:t xml:space="preserve">: 0.2396 - val_categorical_accuracy: 0.9100 - </w:t>
+              <w:t xml:space="preserve">: 0.2396 - </w:t>
+            </w:r>
+            <w:proofErr w:type="spellStart"/>
+            <w:r>
+              <w:rPr>
+                <w:rFonts w:ascii="var(--jp-code-font-family)" w:hAnsi="var(--jp-code-font-family)"/>
+              </w:rPr>
+              <w:t>val_categorical_accuracy</w:t>
+            </w:r>
+            <w:proofErr w:type="spellEnd"/>
+            <w:r>
+              <w:rPr>
+                <w:rFonts w:ascii="var(--jp-code-font-family)" w:hAnsi="var(--jp-code-font-family)"/>
+              </w:rPr>
+              <w:t xml:space="preserve">: 0.9100 - </w:t>
             </w:r>
             <w:proofErr w:type="spellStart"/>
             <w:r>
@@ -11164,7 +11291,21 @@
               <w:rPr>
                 <w:rFonts w:ascii="var(--jp-code-font-family)" w:hAnsi="var(--jp-code-font-family)"/>
               </w:rPr>
-              <w:t xml:space="preserve">: 0.4005 - val_categorical_accuracy: 0.9200 - </w:t>
+              <w:t xml:space="preserve">: 0.4005 - </w:t>
+            </w:r>
+            <w:proofErr w:type="spellStart"/>
+            <w:r>
+              <w:rPr>
+                <w:rFonts w:ascii="var(--jp-code-font-family)" w:hAnsi="var(--jp-code-font-family)"/>
+              </w:rPr>
+              <w:t>val_categorical_accuracy</w:t>
+            </w:r>
+            <w:proofErr w:type="spellEnd"/>
+            <w:r>
+              <w:rPr>
+                <w:rFonts w:ascii="var(--jp-code-font-family)" w:hAnsi="var(--jp-code-font-family)"/>
+              </w:rPr>
+              <w:t xml:space="preserve">: 0.9200 - </w:t>
             </w:r>
             <w:proofErr w:type="spellStart"/>
             <w:r>
@@ -11440,7 +11581,21 @@
               <w:rPr>
                 <w:rFonts w:ascii="var(--jp-code-font-family)" w:hAnsi="var(--jp-code-font-family)"/>
               </w:rPr>
-              <w:t xml:space="preserve">: 0.2527 - val_categorical_accuracy: 0.8900 - </w:t>
+              <w:t xml:space="preserve">: 0.2527 - </w:t>
+            </w:r>
+            <w:proofErr w:type="spellStart"/>
+            <w:r>
+              <w:rPr>
+                <w:rFonts w:ascii="var(--jp-code-font-family)" w:hAnsi="var(--jp-code-font-family)"/>
+              </w:rPr>
+              <w:t>val_categorical_accuracy</w:t>
+            </w:r>
+            <w:proofErr w:type="spellEnd"/>
+            <w:r>
+              <w:rPr>
+                <w:rFonts w:ascii="var(--jp-code-font-family)" w:hAnsi="var(--jp-code-font-family)"/>
+              </w:rPr>
+              <w:t xml:space="preserve">: 0.8900 - </w:t>
             </w:r>
             <w:proofErr w:type="spellStart"/>
             <w:r>
@@ -11673,174 +11828,6 @@
               </w:rPr>
               <w:t>model-00013-0.04772-0.99170-0.23017-0.90000.h5</w:t>
             </w:r>
-          </w:p>
-        </w:tc>
-        <w:tc>
-          <w:tcPr>
-            <w:tcW w:w="3886" w:type="dxa"/>
-          </w:tcPr>
-          <w:p>
-            <w:pPr>
-              <w:rPr>
-                <w:b/>
-              </w:rPr>
-            </w:pPr>
-          </w:p>
-        </w:tc>
-      </w:tr>
-      <w:tr>
-        <w:tc>
-          <w:tcPr>
-            <w:tcW w:w="715" w:type="dxa"/>
-          </w:tcPr>
-          <w:p>
-            <w:pPr>
-              <w:rPr>
-                <w:b/>
-              </w:rPr>
-            </w:pPr>
-          </w:p>
-        </w:tc>
-        <w:tc>
-          <w:tcPr>
-            <w:tcW w:w="2880" w:type="dxa"/>
-          </w:tcPr>
-          <w:p>
-            <w:pPr>
-              <w:rPr>
-                <w:b/>
-              </w:rPr>
-            </w:pPr>
-          </w:p>
-        </w:tc>
-        <w:tc>
-          <w:tcPr>
-            <w:tcW w:w="2520" w:type="dxa"/>
-          </w:tcPr>
-          <w:p>
-            <w:pPr>
-              <w:pStyle w:val="HTMLPreformatted"/>
-              <w:shd w:val="clear" w:color="auto" w:fill="FFFFFF"/>
-              <w:wordWrap w:val="0"/>
-              <w:textAlignment w:val="baseline"/>
-              <w:rPr>
-                <w:color w:val="000000"/>
-                <w:sz w:val="21"/>
-                <w:szCs w:val="21"/>
-              </w:rPr>
-            </w:pPr>
-          </w:p>
-        </w:tc>
-        <w:tc>
-          <w:tcPr>
-            <w:tcW w:w="3886" w:type="dxa"/>
-          </w:tcPr>
-          <w:p>
-            <w:pPr>
-              <w:rPr>
-                <w:b/>
-              </w:rPr>
-            </w:pPr>
-          </w:p>
-        </w:tc>
-      </w:tr>
-      <w:tr>
-        <w:tc>
-          <w:tcPr>
-            <w:tcW w:w="715" w:type="dxa"/>
-          </w:tcPr>
-          <w:p>
-            <w:pPr>
-              <w:rPr>
-                <w:b/>
-              </w:rPr>
-            </w:pPr>
-          </w:p>
-        </w:tc>
-        <w:tc>
-          <w:tcPr>
-            <w:tcW w:w="2880" w:type="dxa"/>
-          </w:tcPr>
-          <w:p>
-            <w:pPr>
-              <w:rPr>
-                <w:b/>
-              </w:rPr>
-            </w:pPr>
-          </w:p>
-        </w:tc>
-        <w:tc>
-          <w:tcPr>
-            <w:tcW w:w="2520" w:type="dxa"/>
-          </w:tcPr>
-          <w:p>
-            <w:pPr>
-              <w:pStyle w:val="HTMLPreformatted"/>
-              <w:shd w:val="clear" w:color="auto" w:fill="FFFFFF"/>
-              <w:wordWrap w:val="0"/>
-              <w:textAlignment w:val="baseline"/>
-              <w:rPr>
-                <w:color w:val="000000"/>
-                <w:sz w:val="21"/>
-                <w:szCs w:val="21"/>
-              </w:rPr>
-            </w:pPr>
-          </w:p>
-        </w:tc>
-        <w:tc>
-          <w:tcPr>
-            <w:tcW w:w="3886" w:type="dxa"/>
-          </w:tcPr>
-          <w:p>
-            <w:pPr>
-              <w:rPr>
-                <w:b/>
-              </w:rPr>
-            </w:pPr>
-          </w:p>
-        </w:tc>
-      </w:tr>
-      <w:tr>
-        <w:tc>
-          <w:tcPr>
-            <w:tcW w:w="715" w:type="dxa"/>
-          </w:tcPr>
-          <w:p>
-            <w:pPr>
-              <w:rPr>
-                <w:b/>
-              </w:rPr>
-            </w:pPr>
-          </w:p>
-        </w:tc>
-        <w:tc>
-          <w:tcPr>
-            <w:tcW w:w="2880" w:type="dxa"/>
-          </w:tcPr>
-          <w:p>
-            <w:pPr>
-              <w:rPr>
-                <w:b/>
-              </w:rPr>
-            </w:pPr>
-          </w:p>
-        </w:tc>
-        <w:tc>
-          <w:tcPr>
-            <w:tcW w:w="2520" w:type="dxa"/>
-          </w:tcPr>
-          <w:p>
-            <w:pPr>
-              <w:pStyle w:val="HTMLPreformatted"/>
-              <w:shd w:val="clear" w:color="auto" w:fill="FFFFFF"/>
-              <w:wordWrap w:val="0"/>
-              <w:textAlignment w:val="baseline"/>
-              <w:rPr>
-                <w:color w:val="000000"/>
-                <w:sz w:val="21"/>
-                <w:szCs w:val="21"/>
-              </w:rPr>
-            </w:pPr>
           </w:p>
         </w:tc>
         <w:tc>
@@ -11863,13 +11850,17 @@
         <w:pStyle w:val="Heading2"/>
       </w:pPr>
       <w:r>
-        <w:lastRenderedPageBreak/>
         <w:t>Plots for the models</w:t>
       </w:r>
     </w:p>
     <w:p/>
     <w:p>
       <w:r>
+        <w:rPr>
+          <w:noProof/>
+          <w:lang w:eastAsia="en-IN" w:bidi="hi-IN"/>
+        </w:rPr>
+        <w:lastRenderedPageBreak/>
         <w:drawing>
           <wp:inline distT="0" distB="0" distL="0" distR="0" wp14:anchorId="5D3C77AF" wp14:editId="28F97A58">
             <wp:extent cx="5731510" cy="2561590"/>
@@ -11952,23 +11943,64 @@
           <w:sz w:val="21"/>
           <w:szCs w:val="21"/>
         </w:rPr>
-        <w:t xml:space="preserve">21/21 [==============================] - 41s 2s/step - loss: 0.2601 </w:t>
-      </w:r>
-      <w:r>
+        <w:t xml:space="preserve">21/21 [==============================] - 41s 2s/step - loss: 0.2601 – </w:t>
+      </w:r>
+    </w:p>
+    <w:p>
+      <w:pPr>
+        <w:pStyle w:val="HTMLPreformatted"/>
+        <w:shd w:val="clear" w:color="auto" w:fill="FFFFFF"/>
+        <w:wordWrap w:val="0"/>
+        <w:textAlignment w:val="baseline"/>
         <w:rPr>
           <w:color w:val="000000"/>
           <w:sz w:val="21"/>
           <w:szCs w:val="21"/>
         </w:rPr>
-        <w:t>–</w:t>
-      </w:r>
+      </w:pPr>
       <w:r>
         <w:rPr>
           <w:color w:val="000000"/>
           <w:sz w:val="21"/>
           <w:szCs w:val="21"/>
         </w:rPr>
-        <w:t xml:space="preserve"> </w:t>
+        <w:t xml:space="preserve">categorical_accuracy: </w:t>
+      </w:r>
+      <w:r>
+        <w:rPr>
+          <w:b/>
+          <w:bCs/>
+          <w:color w:val="000000"/>
+          <w:sz w:val="21"/>
+          <w:szCs w:val="21"/>
+        </w:rPr>
+        <w:t>0.9713</w:t>
+      </w:r>
+      <w:r>
+        <w:rPr>
+          <w:color w:val="000000"/>
+          <w:sz w:val="21"/>
+          <w:szCs w:val="21"/>
+        </w:rPr>
+        <w:t xml:space="preserve"> - </w:t>
+      </w:r>
+      <w:proofErr w:type="spellStart"/>
+      <w:r>
+        <w:rPr>
+          <w:color w:val="000000"/>
+          <w:sz w:val="21"/>
+          <w:szCs w:val="21"/>
+        </w:rPr>
+        <w:t>val_loss</w:t>
+      </w:r>
+      <w:proofErr w:type="spellEnd"/>
+      <w:r>
+        <w:rPr>
+          <w:color w:val="000000"/>
+          <w:sz w:val="21"/>
+          <w:szCs w:val="21"/>
+        </w:rPr>
+        <w:t xml:space="preserve">: 0.6913 – </w:t>
       </w:r>
     </w:p>
     <w:p>
@@ -11990,7 +12022,7 @@
           <w:sz w:val="21"/>
           <w:szCs w:val="21"/>
         </w:rPr>
-        <w:t>categorical_accuracy</w:t>
+        <w:t>val_categorical_accuracy</w:t>
       </w:r>
       <w:proofErr w:type="spellEnd"/>
       <w:r>
@@ -12009,7 +12041,7 @@
           <w:sz w:val="21"/>
           <w:szCs w:val="21"/>
         </w:rPr>
-        <w:t>0.9713</w:t>
+        <w:t>0.7500</w:t>
       </w:r>
       <w:r>
         <w:rPr>
@@ -12026,7 +12058,7 @@
           <w:sz w:val="21"/>
           <w:szCs w:val="21"/>
         </w:rPr>
-        <w:t>val_loss</w:t>
+        <w:t>lr</w:t>
       </w:r>
       <w:proofErr w:type="spellEnd"/>
       <w:r>
@@ -12035,23 +12067,47 @@
           <w:sz w:val="21"/>
           <w:szCs w:val="21"/>
         </w:rPr>
-        <w:t xml:space="preserve">: 0.6913 </w:t>
-      </w:r>
-      <w:r>
+        <w:t>: 5.0000e-05</w:t>
+      </w:r>
+    </w:p>
+    <w:p/>
+    <w:p>
+      <w:pPr>
+        <w:pStyle w:val="Heading2"/>
+      </w:pPr>
+      <w:r>
+        <w:t>With GRU:</w:t>
+      </w:r>
+    </w:p>
+    <w:p>
+      <w:pPr>
         <w:rPr>
-          <w:color w:val="000000"/>
-          <w:sz w:val="21"/>
-          <w:szCs w:val="21"/>
+          <w:b/>
+          <w:bCs/>
         </w:rPr>
-        <w:t>–</w:t>
-      </w:r>
+      </w:pPr>
       <w:r>
         <w:rPr>
-          <w:color w:val="000000"/>
-          <w:sz w:val="21"/>
-          <w:szCs w:val="21"/>
+          <w:b/>
+          <w:bCs/>
         </w:rPr>
-        <w:t xml:space="preserve"> </w:t>
+        <w:t>model-00020-0.02472-0.99698-0.17416-</w:t>
+      </w:r>
+      <w:proofErr w:type="gramStart"/>
+      <w:r>
+        <w:rPr>
+          <w:b/>
+          <w:bCs/>
+        </w:rPr>
+        <w:t>0.94000.h</w:t>
+      </w:r>
+      <w:proofErr w:type="gramEnd"/>
+      <w:r>
+        <w:rPr>
+          <w:b/>
+          <w:bCs/>
+        </w:rPr>
+        <w:t>5</w:t>
       </w:r>
     </w:p>
     <w:p>
@@ -12073,7 +12129,7 @@
           <w:sz w:val="21"/>
           <w:szCs w:val="21"/>
         </w:rPr>
-        <w:t>val_categorical_accuracy</w:t>
+        <w:t>categorical_accuracy</w:t>
       </w:r>
       <w:proofErr w:type="spellEnd"/>
       <w:r>
@@ -12092,7 +12148,17 @@
           <w:sz w:val="21"/>
           <w:szCs w:val="21"/>
         </w:rPr>
-        <w:t>0.7500</w:t>
+        <w:t>0.9</w:t>
+      </w:r>
+      <w:r>
+        <w:rPr>
+          <w:b/>
+          <w:bCs/>
+          <w:color w:val="000000"/>
+          <w:sz w:val="21"/>
+          <w:szCs w:val="21"/>
+        </w:rPr>
+        <w:t>9698</w:t>
       </w:r>
       <w:r>
         <w:rPr>
@@ -12100,71 +12166,7 @@
           <w:sz w:val="21"/>
           <w:szCs w:val="21"/>
         </w:rPr>
-        <w:t xml:space="preserve"> - </w:t>
-      </w:r>
-      <w:proofErr w:type="spellStart"/>
-      <w:r>
-        <w:rPr>
-          <w:color w:val="000000"/>
-          <w:sz w:val="21"/>
-          <w:szCs w:val="21"/>
-        </w:rPr>
-        <w:t>lr</w:t>
-      </w:r>
-      <w:proofErr w:type="spellEnd"/>
-      <w:r>
-        <w:rPr>
-          <w:color w:val="000000"/>
-          <w:sz w:val="21"/>
-          <w:szCs w:val="21"/>
-        </w:rPr>
-        <w:t>: 5.0000e-05</w:t>
-      </w:r>
-    </w:p>
-    <w:p/>
-    <w:p>
-      <w:pPr>
-        <w:pStyle w:val="Heading2"/>
-      </w:pPr>
-      <w:r>
-        <w:t xml:space="preserve">With </w:t>
-      </w:r>
-      <w:r>
-        <w:t>GRU</w:t>
-      </w:r>
-      <w:r>
-        <w:t>:</w:t>
-      </w:r>
-    </w:p>
-    <w:p>
-      <w:pPr>
-        <w:rPr>
-          <w:b/>
-          <w:bCs/>
-        </w:rPr>
-      </w:pPr>
-      <w:r>
-        <w:rPr>
-          <w:b/>
-          <w:bCs/>
-        </w:rPr>
-        <w:t>model-00020-0.02472-0.99698-0.17416-</w:t>
-      </w:r>
-      <w:proofErr w:type="gramStart"/>
-      <w:r>
-        <w:rPr>
-          <w:b/>
-          <w:bCs/>
-        </w:rPr>
-        <w:t>0.94000.h</w:t>
-      </w:r>
-      <w:proofErr w:type="gramEnd"/>
-      <w:r>
-        <w:rPr>
-          <w:b/>
-          <w:bCs/>
-        </w:rPr>
-        <w:t>5</w:t>
+        <w:t xml:space="preserve"> </w:t>
       </w:r>
     </w:p>
     <w:p>
@@ -12186,65 +12188,6 @@
           <w:sz w:val="21"/>
           <w:szCs w:val="21"/>
         </w:rPr>
-        <w:t>categorical_accuracy</w:t>
-      </w:r>
-      <w:proofErr w:type="spellEnd"/>
-      <w:r>
-        <w:rPr>
-          <w:color w:val="000000"/>
-          <w:sz w:val="21"/>
-          <w:szCs w:val="21"/>
-        </w:rPr>
-        <w:t xml:space="preserve">: </w:t>
-      </w:r>
-      <w:r>
-        <w:rPr>
-          <w:b/>
-          <w:bCs/>
-          <w:color w:val="000000"/>
-          <w:sz w:val="21"/>
-          <w:szCs w:val="21"/>
-        </w:rPr>
-        <w:t>0.9</w:t>
-      </w:r>
-      <w:r>
-        <w:rPr>
-          <w:b/>
-          <w:bCs/>
-          <w:color w:val="000000"/>
-          <w:sz w:val="21"/>
-          <w:szCs w:val="21"/>
-        </w:rPr>
-        <w:t>9698</w:t>
-      </w:r>
-      <w:r>
-        <w:rPr>
-          <w:color w:val="000000"/>
-          <w:sz w:val="21"/>
-          <w:szCs w:val="21"/>
-        </w:rPr>
-        <w:t xml:space="preserve"> </w:t>
-      </w:r>
-    </w:p>
-    <w:p>
-      <w:pPr>
-        <w:pStyle w:val="HTMLPreformatted"/>
-        <w:shd w:val="clear" w:color="auto" w:fill="FFFFFF"/>
-        <w:wordWrap w:val="0"/>
-        <w:textAlignment w:val="baseline"/>
-        <w:rPr>
-          <w:color w:val="000000"/>
-          <w:sz w:val="21"/>
-          <w:szCs w:val="21"/>
-        </w:rPr>
-      </w:pPr>
-      <w:proofErr w:type="spellStart"/>
-      <w:r>
-        <w:rPr>
-          <w:color w:val="000000"/>
-          <w:sz w:val="21"/>
-          <w:szCs w:val="21"/>
-        </w:rPr>
         <w:t>val_categorical_accuracy</w:t>
       </w:r>
       <w:proofErr w:type="spellEnd"/>
@@ -12343,18 +12286,12 @@
     </w:p>
     <w:p>
       <w:r>
-        <w:t xml:space="preserve">Height: </w:t>
-      </w:r>
-      <w:r>
-        <w:t>y = 100</w:t>
+        <w:t>Height: y = 100</w:t>
       </w:r>
     </w:p>
     <w:p>
       <w:r>
-        <w:t xml:space="preserve">Width:  </w:t>
-      </w:r>
-      <w:r>
-        <w:t>z = 100</w:t>
+        <w:t>Width:  z = 100</w:t>
       </w:r>
     </w:p>
     <w:p>
@@ -12364,11 +12301,7 @@
     </w:p>
     <w:p>
       <w:r>
-        <w:lastRenderedPageBreak/>
-        <w:t>_______</w:t>
-      </w:r>
-      <w:r>
-        <w:t>_________________________________________________________</w:t>
+        <w:t>________________________________________________________________</w:t>
       </w:r>
     </w:p>
     <w:p>
@@ -12394,6 +12327,7 @@
     </w:p>
     <w:p>
       <w:r>
+        <w:lastRenderedPageBreak/>
         <w:t>=================================================================</w:t>
       </w:r>
     </w:p>
@@ -12706,10 +12640,7 @@
         <w:pStyle w:val="Heading3"/>
       </w:pPr>
       <w:r>
-        <w:t xml:space="preserve">Highest accuracy </w:t>
-      </w:r>
-      <w:r>
-        <w:t>found:</w:t>
+        <w:t>Highest accuracy found:</w:t>
       </w:r>
     </w:p>
     <w:p>
@@ -12725,16 +12656,7 @@
           <w:b/>
           <w:bCs/>
         </w:rPr>
-        <w:t>model-00018-0</w:t>
-      </w:r>
-      <w:bookmarkStart w:id="0" w:name="_GoBack"/>
-      <w:bookmarkEnd w:id="0"/>
-      <w:r>
-        <w:rPr>
-          <w:b/>
-          <w:bCs/>
-        </w:rPr>
-        <w:t>.02757-0.99774-0.17660-</w:t>
+        <w:t>model-00018-0.02757-0.99774-0.17660-</w:t>
       </w:r>
       <w:proofErr w:type="gramStart"/>
       <w:r>
@@ -12764,11 +12686,7 @@
     <w:p/>
     <w:p>
       <w:r>
-        <w:t xml:space="preserve">In conclusion, this case study demonstrates the feasibility and effectiveness of employing Conv3D and RNN models for gesture recognition in the context of smart TV control. By leveraging deep learning techniques, we have developed a system capable of accurately interpreting hand gestures </w:t>
-      </w:r>
-      <w:r>
-        <w:lastRenderedPageBreak/>
-        <w:t>captured by a webcam in real-time, thereby enhancing the user experience of smart TV interaction. Future work may involve further refinement of the model architecture, exploration of additional gestures, and integration with advanced smart TV functionalities.</w:t>
+        <w:t>In conclusion, this case study demonstrates the feasibility and effectiveness of employing Conv3D and RNN models for gesture recognition in the context of smart TV control. By leveraging deep learning techniques, we have developed a system capable of accurately interpreting hand gestures captured by a webcam in real-time, thereby enhancing the user experience of smart TV interaction. Future work may involve further refinement of the model architecture, exploration of additional gestures, and integration with advanced smart TV functionalities.</w:t>
       </w:r>
     </w:p>
     <w:p/>
@@ -12878,11 +12796,6 @@
       </w:hyperlink>
       <w:r>
         <w:t xml:space="preserve"> </w:t>
-      </w:r>
-    </w:p>
-    <w:p>
-      <w:r>
-        <w:t>Keywords: Gesture recognition, Smart TV control, Conv3D, Recurrent Neural Network, Deep Learning.</w:t>
       </w:r>
     </w:p>
     <w:p/>

</xml_diff>